<commit_message>
updates design file to MenuItems.txt. updates docx with this change. new pdf export of the docx was created.
should be ready for submission.
</commit_message>
<xml_diff>
--- a/docs/CS233_PASOEATS.docx
+++ b/docs/CS233_PASOEATS.docx
@@ -414,7 +414,27 @@
           <w:sz w:val="22"/>
           <w:shd w:fill="auto" w:val="clear"/>
         </w:rPr>
-        <w:t>The OrderManager class exposes place(), acceptNext(), markStatus() and get(), to the user while hiding it’s complex internal data structures such as Map and ArrayDeque. This approach ensures users interact only with necessary functionality, insulating them from internal changes to the storage implementation.</w:t>
+        <w:t xml:space="preserve">The OrderManager class exposes place(), acceptNext(), markStatus() and get() </w:t>
+      </w:r>
+      <w:r>
+        <w:rPr>
+          <w:rFonts w:eastAsia="Arial" w:cs="Arial" w:ascii="Arial" w:hAnsi="Arial"/>
+          <w:color w:val="000000"/>
+          <w:spacing w:val="0"/>
+          <w:sz w:val="22"/>
+          <w:shd w:fill="auto" w:val="clear"/>
+        </w:rPr>
+        <w:t>methods</w:t>
+      </w:r>
+      <w:r>
+        <w:rPr>
+          <w:rFonts w:eastAsia="Arial" w:cs="Arial" w:ascii="Arial" w:hAnsi="Arial"/>
+          <w:color w:val="000000"/>
+          <w:spacing w:val="0"/>
+          <w:sz w:val="22"/>
+          <w:shd w:fill="auto" w:val="clear"/>
+        </w:rPr>
+        <w:t xml:space="preserve"> to the user while hiding it’s complex internal data structures such as Map and ArrayDeque. This approach ensures users interact only with necessary functionality, insulating them from internal changes to the storage implementation.</w:t>
       </w:r>
     </w:p>
     <w:p>
@@ -761,7 +781,7 @@
           <w:sz w:val="22"/>
           <w:shd w:fill="auto" w:val="clear"/>
         </w:rPr>
-        <w:t xml:space="preserve"> All Methods have a time complexity of O(1) except for .contains in the ArrayDeque. Similarily the HashMap will take O(n) time for the following functions: .put .remove .get .containsKey.</w:t>
+        <w:t xml:space="preserve"> All Methods have a time complexity of O(1) except for .contains in the</w:t>
       </w:r>
     </w:p>
     <w:p>
@@ -790,6 +810,41 @@
           <w:shd w:fill="auto" w:val="clear"/>
         </w:rPr>
         <w:tab/>
+        <w:tab/>
+        <w:t xml:space="preserve">ArrayDeque. Similarily the HashMap will take O(n) time for the following </w:t>
+        <w:tab/>
+        <w:tab/>
+        <w:tab/>
+        <w:tab/>
+        <w:t>functions: .put .remove .get .containsKey.</w:t>
+      </w:r>
+    </w:p>
+    <w:p>
+      <w:pPr>
+        <w:pStyle w:val="Normal"/>
+        <w:widowControl w:val="false"/>
+        <w:suppressAutoHyphens w:val="true"/>
+        <w:bidi w:val="0"/>
+        <w:spacing w:lineRule="auto" w:line="276" w:before="0" w:after="0"/>
+        <w:ind w:hanging="0" w:left="0" w:right="0"/>
+        <w:jc w:val="left"/>
+        <w:rPr>
+          <w:rFonts w:ascii="Arial" w:hAnsi="Arial" w:eastAsia="Arial" w:cs="Arial"/>
+          <w:color w:val="auto"/>
+          <w:spacing w:val="0"/>
+          <w:sz w:val="22"/>
+          <w:shd w:fill="auto" w:val="clear"/>
+        </w:rPr>
+      </w:pPr>
+      <w:r>
+        <w:rPr>
+          <w:rFonts w:eastAsia="Arial" w:cs="Arial" w:ascii="Arial" w:hAnsi="Arial"/>
+          <w:color w:val="000000"/>
+          <w:spacing w:val="0"/>
+          <w:sz w:val="22"/>
+          <w:shd w:fill="auto" w:val="clear"/>
+        </w:rPr>
+        <w:tab/>
       </w:r>
       <w:r>
         <w:rPr>
@@ -860,6 +915,238 @@
       <w:r>
         <w:rPr>
           <w:rFonts w:eastAsia="Arial" w:cs="Arial" w:ascii="Arial" w:hAnsi="Arial"/>
+          <w:color w:val="000000"/>
+          <w:spacing w:val="0"/>
+          <w:sz w:val="22"/>
+          <w:shd w:fill="auto" w:val="clear"/>
+        </w:rPr>
+      </w:r>
+    </w:p>
+    <w:p>
+      <w:pPr>
+        <w:pStyle w:val="Normal"/>
+        <w:widowControl w:val="false"/>
+        <w:suppressAutoHyphens w:val="true"/>
+        <w:bidi w:val="0"/>
+        <w:spacing w:lineRule="auto" w:line="276" w:before="0" w:after="0"/>
+        <w:ind w:hanging="0" w:left="0" w:right="0"/>
+        <w:jc w:val="left"/>
+        <w:rPr>
+          <w:rFonts w:ascii="Arial" w:hAnsi="Arial" w:eastAsia="Arial" w:cs="Arial"/>
+          <w:b/>
+          <w:color w:val="auto"/>
+          <w:spacing w:val="0"/>
+          <w:sz w:val="22"/>
+          <w:shd w:fill="auto" w:val="clear"/>
+        </w:rPr>
+      </w:pPr>
+      <w:r>
+        <w:rPr>
+          <w:rFonts w:eastAsia="Arial" w:cs="Arial" w:ascii="Arial" w:hAnsi="Arial"/>
+          <w:b/>
+          <w:color w:val="000000"/>
+          <w:spacing w:val="0"/>
+          <w:sz w:val="22"/>
+          <w:shd w:fill="auto" w:val="clear"/>
+        </w:rPr>
+      </w:r>
+    </w:p>
+    <w:p>
+      <w:pPr>
+        <w:pStyle w:val="Normal"/>
+        <w:widowControl w:val="false"/>
+        <w:suppressAutoHyphens w:val="true"/>
+        <w:bidi w:val="0"/>
+        <w:spacing w:lineRule="auto" w:line="276" w:before="0" w:after="0"/>
+        <w:ind w:hanging="0" w:left="0" w:right="0"/>
+        <w:jc w:val="left"/>
+        <w:rPr>
+          <w:rFonts w:ascii="Arial" w:hAnsi="Arial" w:eastAsia="Arial" w:cs="Arial"/>
+          <w:b/>
+          <w:color w:val="auto"/>
+          <w:spacing w:val="0"/>
+          <w:sz w:val="22"/>
+          <w:shd w:fill="auto" w:val="clear"/>
+        </w:rPr>
+      </w:pPr>
+      <w:r>
+        <w:rPr>
+          <w:rFonts w:eastAsia="Arial" w:cs="Arial" w:ascii="Arial" w:hAnsi="Arial"/>
+          <w:b/>
+          <w:color w:val="000000"/>
+          <w:spacing w:val="0"/>
+          <w:sz w:val="22"/>
+          <w:shd w:fill="auto" w:val="clear"/>
+        </w:rPr>
+      </w:r>
+    </w:p>
+    <w:p>
+      <w:pPr>
+        <w:pStyle w:val="Normal"/>
+        <w:widowControl w:val="false"/>
+        <w:suppressAutoHyphens w:val="true"/>
+        <w:bidi w:val="0"/>
+        <w:spacing w:lineRule="auto" w:line="276" w:before="0" w:after="0"/>
+        <w:ind w:hanging="0" w:left="0" w:right="0"/>
+        <w:jc w:val="left"/>
+        <w:rPr>
+          <w:rFonts w:ascii="Arial" w:hAnsi="Arial" w:eastAsia="Arial" w:cs="Arial"/>
+          <w:b/>
+          <w:color w:val="auto"/>
+          <w:spacing w:val="0"/>
+          <w:sz w:val="22"/>
+          <w:shd w:fill="auto" w:val="clear"/>
+        </w:rPr>
+      </w:pPr>
+      <w:r>
+        <w:rPr>
+          <w:rFonts w:eastAsia="Arial" w:cs="Arial" w:ascii="Arial" w:hAnsi="Arial"/>
+          <w:b/>
+          <w:color w:val="000000"/>
+          <w:spacing w:val="0"/>
+          <w:sz w:val="22"/>
+          <w:shd w:fill="auto" w:val="clear"/>
+        </w:rPr>
+      </w:r>
+    </w:p>
+    <w:p>
+      <w:pPr>
+        <w:pStyle w:val="Normal"/>
+        <w:widowControl w:val="false"/>
+        <w:suppressAutoHyphens w:val="true"/>
+        <w:bidi w:val="0"/>
+        <w:spacing w:lineRule="auto" w:line="276" w:before="0" w:after="0"/>
+        <w:ind w:hanging="0" w:left="0" w:right="0"/>
+        <w:jc w:val="left"/>
+        <w:rPr>
+          <w:rFonts w:ascii="Arial" w:hAnsi="Arial" w:eastAsia="Arial" w:cs="Arial"/>
+          <w:b/>
+          <w:color w:val="auto"/>
+          <w:spacing w:val="0"/>
+          <w:sz w:val="22"/>
+          <w:shd w:fill="auto" w:val="clear"/>
+        </w:rPr>
+      </w:pPr>
+      <w:r>
+        <w:rPr>
+          <w:rFonts w:eastAsia="Arial" w:cs="Arial" w:ascii="Arial" w:hAnsi="Arial"/>
+          <w:b/>
+          <w:color w:val="000000"/>
+          <w:spacing w:val="0"/>
+          <w:sz w:val="22"/>
+          <w:shd w:fill="auto" w:val="clear"/>
+        </w:rPr>
+      </w:r>
+    </w:p>
+    <w:p>
+      <w:pPr>
+        <w:pStyle w:val="Normal"/>
+        <w:widowControl w:val="false"/>
+        <w:suppressAutoHyphens w:val="true"/>
+        <w:bidi w:val="0"/>
+        <w:spacing w:lineRule="auto" w:line="276" w:before="0" w:after="0"/>
+        <w:ind w:hanging="0" w:left="0" w:right="0"/>
+        <w:jc w:val="left"/>
+        <w:rPr>
+          <w:rFonts w:ascii="Arial" w:hAnsi="Arial" w:eastAsia="Arial" w:cs="Arial"/>
+          <w:b/>
+          <w:color w:val="auto"/>
+          <w:spacing w:val="0"/>
+          <w:sz w:val="22"/>
+          <w:shd w:fill="auto" w:val="clear"/>
+        </w:rPr>
+      </w:pPr>
+      <w:r>
+        <w:rPr>
+          <w:rFonts w:eastAsia="Arial" w:cs="Arial" w:ascii="Arial" w:hAnsi="Arial"/>
+          <w:b/>
+          <w:color w:val="000000"/>
+          <w:spacing w:val="0"/>
+          <w:sz w:val="22"/>
+          <w:shd w:fill="auto" w:val="clear"/>
+        </w:rPr>
+      </w:r>
+    </w:p>
+    <w:p>
+      <w:pPr>
+        <w:pStyle w:val="Normal"/>
+        <w:widowControl w:val="false"/>
+        <w:suppressAutoHyphens w:val="true"/>
+        <w:bidi w:val="0"/>
+        <w:spacing w:lineRule="auto" w:line="276" w:before="0" w:after="0"/>
+        <w:ind w:hanging="0" w:left="0" w:right="0"/>
+        <w:jc w:val="left"/>
+        <w:rPr>
+          <w:rFonts w:ascii="Arial" w:hAnsi="Arial" w:eastAsia="Arial" w:cs="Arial"/>
+          <w:b/>
+          <w:color w:val="auto"/>
+          <w:spacing w:val="0"/>
+          <w:sz w:val="22"/>
+          <w:shd w:fill="auto" w:val="clear"/>
+        </w:rPr>
+      </w:pPr>
+      <w:r>
+        <w:rPr>
+          <w:rFonts w:eastAsia="Arial" w:cs="Arial" w:ascii="Arial" w:hAnsi="Arial"/>
+          <w:b/>
+          <w:color w:val="000000"/>
+          <w:spacing w:val="0"/>
+          <w:sz w:val="22"/>
+          <w:shd w:fill="auto" w:val="clear"/>
+        </w:rPr>
+      </w:r>
+    </w:p>
+    <w:p>
+      <w:pPr>
+        <w:pStyle w:val="Normal"/>
+        <w:widowControl w:val="false"/>
+        <w:suppressAutoHyphens w:val="true"/>
+        <w:bidi w:val="0"/>
+        <w:spacing w:lineRule="auto" w:line="276" w:before="0" w:after="0"/>
+        <w:ind w:hanging="0" w:left="0" w:right="0"/>
+        <w:jc w:val="left"/>
+        <w:rPr>
+          <w:rFonts w:ascii="Arial" w:hAnsi="Arial" w:eastAsia="Arial" w:cs="Arial"/>
+          <w:b/>
+          <w:color w:val="auto"/>
+          <w:spacing w:val="0"/>
+          <w:sz w:val="22"/>
+          <w:shd w:fill="auto" w:val="clear"/>
+        </w:rPr>
+      </w:pPr>
+      <w:r>
+        <w:rPr>
+          <w:rFonts w:eastAsia="Arial" w:cs="Arial" w:ascii="Arial" w:hAnsi="Arial"/>
+          <w:b/>
+          <w:color w:val="000000"/>
+          <w:spacing w:val="0"/>
+          <w:sz w:val="22"/>
+          <w:shd w:fill="auto" w:val="clear"/>
+        </w:rPr>
+      </w:r>
+    </w:p>
+    <w:p>
+      <w:pPr>
+        <w:pStyle w:val="Normal"/>
+        <w:widowControl w:val="false"/>
+        <w:suppressAutoHyphens w:val="true"/>
+        <w:bidi w:val="0"/>
+        <w:spacing w:lineRule="auto" w:line="276" w:before="0" w:after="0"/>
+        <w:ind w:hanging="0" w:left="0" w:right="0"/>
+        <w:jc w:val="left"/>
+        <w:rPr>
+          <w:rFonts w:ascii="Arial" w:hAnsi="Arial" w:eastAsia="Arial" w:cs="Arial"/>
+          <w:b/>
+          <w:color w:val="auto"/>
+          <w:spacing w:val="0"/>
+          <w:sz w:val="22"/>
+          <w:shd w:fill="auto" w:val="clear"/>
+        </w:rPr>
+      </w:pPr>
+      <w:r>
+        <w:rPr>
+          <w:rFonts w:eastAsia="Arial" w:cs="Arial" w:ascii="Arial" w:hAnsi="Arial"/>
+          <w:b/>
           <w:color w:val="000000"/>
           <w:spacing w:val="0"/>
           <w:sz w:val="22"/>
@@ -1332,12 +1619,13 @@
       <w:r>
         <w:rPr>
           <w:rFonts w:eastAsia="Arial" w:cs="Arial" w:ascii="Arial" w:hAnsi="Arial"/>
-          <w:color w:val="000000"/>
-          <w:spacing w:val="0"/>
-          <w:sz w:val="22"/>
-          <w:shd w:fill="auto" w:val="clear"/>
-        </w:rPr>
-        <w:t>(potentially) Menu</w:t>
+          <w:i/>
+          <w:color w:val="000000"/>
+          <w:spacing w:val="0"/>
+          <w:sz w:val="22"/>
+          <w:shd w:fill="auto" w:val="clear"/>
+        </w:rPr>
+        <w:t>(optional, stretch goal) Graphical User Interface</w:t>
       </w:r>
     </w:p>
     <w:p>
@@ -1351,26 +1639,25 @@
         <w:suppressAutoHyphens w:val="true"/>
         <w:bidi w:val="0"/>
         <w:spacing w:lineRule="auto" w:line="276" w:before="0" w:after="0"/>
-        <w:ind w:hanging="360" w:left="1080" w:right="0"/>
-        <w:jc w:val="left"/>
-        <w:rPr>
-          <w:rFonts w:ascii="Arial" w:hAnsi="Arial" w:eastAsia="Arial" w:cs="Arial"/>
-          <w:color w:val="auto"/>
-          <w:spacing w:val="0"/>
-          <w:sz w:val="22"/>
-          <w:shd w:fill="auto" w:val="clear"/>
-        </w:rPr>
-      </w:pPr>
-      <w:r>
-        <w:rPr>
-          <w:rFonts w:eastAsia="Arial" w:cs="Arial" w:ascii="Arial" w:hAnsi="Arial"/>
-          <w:i/>
-          <w:color w:val="000000"/>
-          <w:spacing w:val="0"/>
-          <w:sz w:val="22"/>
-          <w:shd w:fill="auto" w:val="clear"/>
-        </w:rPr>
-        <w:t>(optional, stretch goal) Graphical User Interface</w:t>
+        <w:ind w:hanging="360" w:left="720" w:right="0"/>
+        <w:jc w:val="left"/>
+        <w:rPr>
+          <w:rFonts w:ascii="Arial" w:hAnsi="Arial" w:eastAsia="Arial" w:cs="Arial"/>
+          <w:color w:val="auto"/>
+          <w:spacing w:val="0"/>
+          <w:sz w:val="22"/>
+          <w:shd w:fill="auto" w:val="clear"/>
+        </w:rPr>
+      </w:pPr>
+      <w:r>
+        <w:rPr>
+          <w:rFonts w:eastAsia="Arial" w:cs="Arial" w:ascii="Arial" w:hAnsi="Arial"/>
+          <w:color w:val="000000"/>
+          <w:spacing w:val="0"/>
+          <w:sz w:val="22"/>
+          <w:shd w:fill="auto" w:val="clear"/>
+        </w:rPr>
+        <w:t>Everybody</w:t>
       </w:r>
     </w:p>
     <w:p>
@@ -1384,38 +1671,6 @@
         <w:suppressAutoHyphens w:val="true"/>
         <w:bidi w:val="0"/>
         <w:spacing w:lineRule="auto" w:line="276" w:before="0" w:after="0"/>
-        <w:ind w:hanging="360" w:left="720" w:right="0"/>
-        <w:jc w:val="left"/>
-        <w:rPr>
-          <w:rFonts w:ascii="Arial" w:hAnsi="Arial" w:eastAsia="Arial" w:cs="Arial"/>
-          <w:color w:val="auto"/>
-          <w:spacing w:val="0"/>
-          <w:sz w:val="22"/>
-          <w:shd w:fill="auto" w:val="clear"/>
-        </w:rPr>
-      </w:pPr>
-      <w:r>
-        <w:rPr>
-          <w:rFonts w:eastAsia="Arial" w:cs="Arial" w:ascii="Arial" w:hAnsi="Arial"/>
-          <w:color w:val="000000"/>
-          <w:spacing w:val="0"/>
-          <w:sz w:val="22"/>
-          <w:shd w:fill="auto" w:val="clear"/>
-        </w:rPr>
-        <w:t>Everybody</w:t>
-      </w:r>
-    </w:p>
-    <w:p>
-      <w:pPr>
-        <w:pStyle w:val="Normal"/>
-        <w:widowControl w:val="false"/>
-        <w:numPr>
-          <w:ilvl w:val="0"/>
-          <w:numId w:val="6"/>
-        </w:numPr>
-        <w:suppressAutoHyphens w:val="true"/>
-        <w:bidi w:val="0"/>
-        <w:spacing w:lineRule="auto" w:line="276" w:before="0" w:after="0"/>
         <w:ind w:hanging="360" w:left="1080" w:right="0"/>
         <w:jc w:val="left"/>
         <w:rPr>
@@ -1727,628 +1982,417 @@
       <w:r>
         <w:rPr>
           <w:rFonts w:eastAsia="Arial" w:cs="Arial" w:ascii="Arial" w:hAnsi="Arial"/>
+          <w:color w:val="000000"/>
+          <w:spacing w:val="0"/>
+          <w:sz w:val="22"/>
+          <w:shd w:fill="auto" w:val="clear"/>
+        </w:rPr>
+      </w:r>
+    </w:p>
+    <w:p>
+      <w:pPr>
+        <w:pStyle w:val="Normal"/>
+        <w:widowControl w:val="false"/>
+        <w:suppressAutoHyphens w:val="true"/>
+        <w:bidi w:val="0"/>
+        <w:spacing w:lineRule="auto" w:line="276" w:before="0" w:after="0"/>
+        <w:ind w:hanging="0" w:left="0" w:right="0"/>
+        <w:jc w:val="center"/>
+        <w:rPr>
+          <w:rFonts w:ascii="Arial" w:hAnsi="Arial" w:eastAsia="Arial" w:cs="Arial"/>
+          <w:color w:val="auto"/>
+          <w:spacing w:val="0"/>
+          <w:sz w:val="22"/>
+          <w:shd w:fill="auto" w:val="clear"/>
+        </w:rPr>
+      </w:pPr>
+      <w:r>
+        <w:rPr>
+          <w:rFonts w:eastAsia="Arial" w:cs="Arial" w:ascii="Arial" w:hAnsi="Arial"/>
+          <w:color w:val="000000"/>
+          <w:spacing w:val="0"/>
+          <w:sz w:val="22"/>
+          <w:shd w:fill="auto" w:val="clear"/>
+        </w:rPr>
+      </w:r>
+    </w:p>
+    <w:p>
+      <w:pPr>
+        <w:pStyle w:val="Normal"/>
+        <w:widowControl w:val="false"/>
+        <w:suppressAutoHyphens w:val="true"/>
+        <w:bidi w:val="0"/>
+        <w:spacing w:lineRule="auto" w:line="276" w:before="0" w:after="0"/>
+        <w:ind w:hanging="0" w:left="0" w:right="0"/>
+        <w:jc w:val="center"/>
+        <w:rPr>
+          <w:rFonts w:ascii="Arial" w:hAnsi="Arial" w:eastAsia="Arial" w:cs="Arial"/>
+          <w:color w:val="auto"/>
+          <w:spacing w:val="0"/>
+          <w:sz w:val="22"/>
+          <w:shd w:fill="auto" w:val="clear"/>
+        </w:rPr>
+      </w:pPr>
+      <w:r>
+        <w:rPr>
+          <w:rFonts w:eastAsia="Arial" w:cs="Arial" w:ascii="Arial" w:hAnsi="Arial"/>
+          <w:color w:val="000000"/>
+          <w:spacing w:val="0"/>
+          <w:sz w:val="22"/>
+          <w:shd w:fill="auto" w:val="clear"/>
+        </w:rPr>
+      </w:r>
+    </w:p>
+    <w:p>
+      <w:pPr>
+        <w:pStyle w:val="Normal"/>
+        <w:widowControl w:val="false"/>
+        <w:suppressAutoHyphens w:val="true"/>
+        <w:bidi w:val="0"/>
+        <w:spacing w:lineRule="auto" w:line="276" w:before="0" w:after="0"/>
+        <w:ind w:hanging="0" w:left="0" w:right="0"/>
+        <w:jc w:val="center"/>
+        <w:rPr>
+          <w:rFonts w:ascii="Arial" w:hAnsi="Arial" w:eastAsia="Arial" w:cs="Arial"/>
+          <w:color w:val="auto"/>
+          <w:spacing w:val="0"/>
+          <w:sz w:val="22"/>
+          <w:shd w:fill="auto" w:val="clear"/>
+        </w:rPr>
+      </w:pPr>
+      <w:r>
+        <w:rPr>
+          <w:rFonts w:eastAsia="Arial" w:cs="Arial" w:ascii="Arial" w:hAnsi="Arial"/>
+          <w:color w:val="000000"/>
+          <w:spacing w:val="0"/>
+          <w:sz w:val="22"/>
+          <w:shd w:fill="auto" w:val="clear"/>
+        </w:rPr>
+      </w:r>
+    </w:p>
+    <w:p>
+      <w:pPr>
+        <w:pStyle w:val="Normal"/>
+        <w:widowControl w:val="false"/>
+        <w:suppressAutoHyphens w:val="true"/>
+        <w:bidi w:val="0"/>
+        <w:spacing w:lineRule="auto" w:line="276" w:before="0" w:after="0"/>
+        <w:ind w:hanging="0" w:left="0" w:right="0"/>
+        <w:jc w:val="center"/>
+        <w:rPr>
+          <w:rFonts w:ascii="Arial" w:hAnsi="Arial" w:eastAsia="Arial" w:cs="Arial"/>
+          <w:color w:val="auto"/>
+          <w:spacing w:val="0"/>
+          <w:sz w:val="22"/>
+          <w:shd w:fill="auto" w:val="clear"/>
+        </w:rPr>
+      </w:pPr>
+      <w:r>
+        <w:rPr>
+          <w:rFonts w:eastAsia="Arial" w:cs="Arial" w:ascii="Arial" w:hAnsi="Arial"/>
+          <w:color w:val="000000"/>
+          <w:spacing w:val="0"/>
+          <w:sz w:val="22"/>
+          <w:shd w:fill="auto" w:val="clear"/>
+        </w:rPr>
+      </w:r>
+    </w:p>
+    <w:p>
+      <w:pPr>
+        <w:pStyle w:val="Normal"/>
+        <w:widowControl w:val="false"/>
+        <w:suppressAutoHyphens w:val="true"/>
+        <w:bidi w:val="0"/>
+        <w:spacing w:lineRule="auto" w:line="276" w:before="0" w:after="0"/>
+        <w:ind w:hanging="0" w:left="0" w:right="0"/>
+        <w:jc w:val="center"/>
+        <w:rPr>
+          <w:rFonts w:ascii="Arial" w:hAnsi="Arial" w:eastAsia="Arial" w:cs="Arial"/>
+          <w:color w:val="auto"/>
+          <w:spacing w:val="0"/>
+          <w:sz w:val="22"/>
+          <w:shd w:fill="auto" w:val="clear"/>
+        </w:rPr>
+      </w:pPr>
+      <w:r>
+        <w:rPr>
+          <w:rFonts w:eastAsia="Arial" w:cs="Arial" w:ascii="Arial" w:hAnsi="Arial"/>
+          <w:color w:val="000000"/>
+          <w:spacing w:val="0"/>
+          <w:sz w:val="22"/>
+          <w:shd w:fill="auto" w:val="clear"/>
+        </w:rPr>
+      </w:r>
+    </w:p>
+    <w:p>
+      <w:pPr>
+        <w:pStyle w:val="Normal"/>
+        <w:widowControl w:val="false"/>
+        <w:suppressAutoHyphens w:val="true"/>
+        <w:bidi w:val="0"/>
+        <w:spacing w:lineRule="auto" w:line="276" w:before="0" w:after="0"/>
+        <w:ind w:hanging="0" w:left="0" w:right="0"/>
+        <w:jc w:val="center"/>
+        <w:rPr>
+          <w:rFonts w:ascii="Arial" w:hAnsi="Arial" w:eastAsia="Arial" w:cs="Arial"/>
+          <w:color w:val="auto"/>
+          <w:spacing w:val="0"/>
+          <w:sz w:val="22"/>
+          <w:shd w:fill="auto" w:val="clear"/>
+        </w:rPr>
+      </w:pPr>
+      <w:r>
+        <w:rPr>
+          <w:rFonts w:eastAsia="Arial" w:cs="Arial" w:ascii="Arial" w:hAnsi="Arial"/>
+          <w:color w:val="000000"/>
+          <w:spacing w:val="0"/>
+          <w:sz w:val="22"/>
+          <w:shd w:fill="auto" w:val="clear"/>
+        </w:rPr>
+      </w:r>
+    </w:p>
+    <w:p>
+      <w:pPr>
+        <w:pStyle w:val="Normal"/>
+        <w:widowControl w:val="false"/>
+        <w:suppressAutoHyphens w:val="true"/>
+        <w:bidi w:val="0"/>
+        <w:spacing w:lineRule="auto" w:line="276" w:before="0" w:after="0"/>
+        <w:ind w:hanging="0" w:left="0" w:right="0"/>
+        <w:jc w:val="center"/>
+        <w:rPr>
+          <w:rFonts w:ascii="Arial" w:hAnsi="Arial" w:eastAsia="Arial" w:cs="Arial"/>
+          <w:color w:val="auto"/>
+          <w:spacing w:val="0"/>
+          <w:sz w:val="22"/>
+          <w:shd w:fill="auto" w:val="clear"/>
+        </w:rPr>
+      </w:pPr>
+      <w:r>
+        <w:rPr>
+          <w:rFonts w:eastAsia="Arial" w:cs="Arial" w:ascii="Arial" w:hAnsi="Arial"/>
+          <w:color w:val="000000"/>
+          <w:spacing w:val="0"/>
+          <w:sz w:val="22"/>
+          <w:shd w:fill="auto" w:val="clear"/>
+        </w:rPr>
+      </w:r>
+    </w:p>
+    <w:p>
+      <w:pPr>
+        <w:pStyle w:val="Normal"/>
+        <w:widowControl w:val="false"/>
+        <w:suppressAutoHyphens w:val="true"/>
+        <w:bidi w:val="0"/>
+        <w:spacing w:lineRule="auto" w:line="276" w:before="0" w:after="0"/>
+        <w:ind w:hanging="0" w:left="0" w:right="0"/>
+        <w:jc w:val="center"/>
+        <w:rPr>
+          <w:rFonts w:ascii="Arial" w:hAnsi="Arial" w:eastAsia="Arial" w:cs="Arial"/>
+          <w:color w:val="auto"/>
+          <w:spacing w:val="0"/>
+          <w:sz w:val="22"/>
+          <w:shd w:fill="auto" w:val="clear"/>
+        </w:rPr>
+      </w:pPr>
+      <w:r>
+        <w:rPr>
+          <w:rFonts w:eastAsia="Arial" w:cs="Arial" w:ascii="Arial" w:hAnsi="Arial"/>
+          <w:color w:val="000000"/>
+          <w:spacing w:val="0"/>
+          <w:sz w:val="22"/>
+          <w:shd w:fill="auto" w:val="clear"/>
+        </w:rPr>
+      </w:r>
+    </w:p>
+    <w:p>
+      <w:pPr>
+        <w:pStyle w:val="Normal"/>
+        <w:widowControl w:val="false"/>
+        <w:suppressAutoHyphens w:val="true"/>
+        <w:bidi w:val="0"/>
+        <w:spacing w:lineRule="auto" w:line="276" w:before="0" w:after="0"/>
+        <w:ind w:hanging="0" w:left="0" w:right="0"/>
+        <w:jc w:val="center"/>
+        <w:rPr>
+          <w:rFonts w:ascii="Arial" w:hAnsi="Arial" w:eastAsia="Arial" w:cs="Arial"/>
+          <w:color w:val="auto"/>
+          <w:spacing w:val="0"/>
+          <w:sz w:val="22"/>
+          <w:shd w:fill="auto" w:val="clear"/>
+        </w:rPr>
+      </w:pPr>
+      <w:r>
+        <w:rPr>
+          <w:rFonts w:eastAsia="Arial" w:cs="Arial" w:ascii="Arial" w:hAnsi="Arial"/>
+          <w:color w:val="000000"/>
+          <w:spacing w:val="0"/>
+          <w:sz w:val="22"/>
+          <w:shd w:fill="auto" w:val="clear"/>
+        </w:rPr>
+      </w:r>
+    </w:p>
+    <w:p>
+      <w:pPr>
+        <w:pStyle w:val="Normal"/>
+        <w:widowControl w:val="false"/>
+        <w:suppressAutoHyphens w:val="true"/>
+        <w:bidi w:val="0"/>
+        <w:spacing w:lineRule="auto" w:line="276" w:before="0" w:after="0"/>
+        <w:ind w:hanging="0" w:left="0" w:right="0"/>
+        <w:jc w:val="center"/>
+        <w:rPr>
+          <w:rFonts w:ascii="Arial" w:hAnsi="Arial" w:eastAsia="Arial" w:cs="Arial"/>
+          <w:color w:val="auto"/>
+          <w:spacing w:val="0"/>
+          <w:sz w:val="22"/>
+          <w:shd w:fill="auto" w:val="clear"/>
+        </w:rPr>
+      </w:pPr>
+      <w:r>
+        <w:rPr>
+          <w:rFonts w:eastAsia="Arial" w:cs="Arial" w:ascii="Arial" w:hAnsi="Arial"/>
+          <w:color w:val="000000"/>
+          <w:spacing w:val="0"/>
+          <w:sz w:val="22"/>
+          <w:shd w:fill="auto" w:val="clear"/>
+        </w:rPr>
+      </w:r>
+    </w:p>
+    <w:p>
+      <w:pPr>
+        <w:pStyle w:val="Normal"/>
+        <w:widowControl w:val="false"/>
+        <w:suppressAutoHyphens w:val="true"/>
+        <w:bidi w:val="0"/>
+        <w:spacing w:lineRule="auto" w:line="276" w:before="0" w:after="0"/>
+        <w:ind w:hanging="0" w:left="0" w:right="0"/>
+        <w:jc w:val="center"/>
+        <w:rPr>
+          <w:rFonts w:ascii="Arial" w:hAnsi="Arial" w:eastAsia="Arial" w:cs="Arial"/>
+          <w:color w:val="auto"/>
+          <w:spacing w:val="0"/>
+          <w:sz w:val="22"/>
+          <w:shd w:fill="auto" w:val="clear"/>
+        </w:rPr>
+      </w:pPr>
+      <w:r>
+        <w:rPr>
+          <w:rFonts w:eastAsia="Arial" w:cs="Arial" w:ascii="Arial" w:hAnsi="Arial"/>
+          <w:color w:val="000000"/>
+          <w:spacing w:val="0"/>
+          <w:sz w:val="22"/>
+          <w:shd w:fill="auto" w:val="clear"/>
+        </w:rPr>
+      </w:r>
+    </w:p>
+    <w:p>
+      <w:pPr>
+        <w:pStyle w:val="Normal"/>
+        <w:widowControl w:val="false"/>
+        <w:suppressAutoHyphens w:val="true"/>
+        <w:bidi w:val="0"/>
+        <w:spacing w:lineRule="auto" w:line="276" w:before="0" w:after="0"/>
+        <w:ind w:hanging="0" w:left="0" w:right="0"/>
+        <w:jc w:val="center"/>
+        <w:rPr>
+          <w:rFonts w:ascii="Arial" w:hAnsi="Arial" w:eastAsia="Arial" w:cs="Arial"/>
+          <w:color w:val="auto"/>
+          <w:spacing w:val="0"/>
+          <w:sz w:val="22"/>
+          <w:shd w:fill="auto" w:val="clear"/>
+        </w:rPr>
+      </w:pPr>
+      <w:r>
+        <w:rPr>
+          <w:rFonts w:eastAsia="Arial" w:cs="Arial" w:ascii="Arial" w:hAnsi="Arial"/>
+          <w:color w:val="000000"/>
+          <w:spacing w:val="0"/>
+          <w:sz w:val="22"/>
+          <w:shd w:fill="auto" w:val="clear"/>
+        </w:rPr>
+      </w:r>
+    </w:p>
+    <w:p>
+      <w:pPr>
+        <w:pStyle w:val="Normal"/>
+        <w:widowControl w:val="false"/>
+        <w:suppressAutoHyphens w:val="true"/>
+        <w:bidi w:val="0"/>
+        <w:spacing w:lineRule="auto" w:line="276" w:before="0" w:after="0"/>
+        <w:ind w:hanging="0" w:left="0" w:right="0"/>
+        <w:jc w:val="center"/>
+        <w:rPr>
+          <w:rFonts w:ascii="Arial" w:hAnsi="Arial" w:eastAsia="Arial" w:cs="Arial"/>
+          <w:color w:val="auto"/>
+          <w:spacing w:val="0"/>
+          <w:sz w:val="22"/>
+          <w:shd w:fill="auto" w:val="clear"/>
+        </w:rPr>
+      </w:pPr>
+      <w:r>
+        <w:rPr>
+          <w:rFonts w:eastAsia="Arial" w:cs="Arial" w:ascii="Arial" w:hAnsi="Arial"/>
+          <w:color w:val="000000"/>
+          <w:spacing w:val="0"/>
+          <w:sz w:val="22"/>
+          <w:shd w:fill="auto" w:val="clear"/>
+        </w:rPr>
+      </w:r>
+    </w:p>
+    <w:p>
+      <w:pPr>
+        <w:pStyle w:val="Normal"/>
+        <w:widowControl w:val="false"/>
+        <w:suppressAutoHyphens w:val="true"/>
+        <w:bidi w:val="0"/>
+        <w:spacing w:lineRule="auto" w:line="276" w:before="0" w:after="0"/>
+        <w:ind w:hanging="0" w:left="0" w:right="0"/>
+        <w:jc w:val="center"/>
+        <w:rPr>
+          <w:rFonts w:ascii="Arial" w:hAnsi="Arial" w:eastAsia="Arial" w:cs="Arial"/>
+          <w:color w:val="auto"/>
+          <w:spacing w:val="0"/>
+          <w:sz w:val="22"/>
+          <w:shd w:fill="auto" w:val="clear"/>
+        </w:rPr>
+      </w:pPr>
+      <w:r>
+        <w:rPr>
+          <w:rFonts w:eastAsia="Arial" w:cs="Arial" w:ascii="Arial" w:hAnsi="Arial"/>
+          <w:color w:val="000000"/>
+          <w:spacing w:val="0"/>
+          <w:sz w:val="22"/>
+          <w:shd w:fill="auto" w:val="clear"/>
+        </w:rPr>
+      </w:r>
+    </w:p>
+    <w:p>
+      <w:pPr>
+        <w:pStyle w:val="Normal"/>
+        <w:widowControl w:val="false"/>
+        <w:suppressAutoHyphens w:val="true"/>
+        <w:bidi w:val="0"/>
+        <w:spacing w:lineRule="auto" w:line="276" w:before="0" w:after="0"/>
+        <w:ind w:hanging="0" w:left="0" w:right="0"/>
+        <w:jc w:val="center"/>
+        <w:rPr>
+          <w:rFonts w:ascii="Arial" w:hAnsi="Arial" w:eastAsia="Arial" w:cs="Arial"/>
+          <w:color w:val="auto"/>
+          <w:spacing w:val="0"/>
+          <w:sz w:val="22"/>
+          <w:shd w:fill="auto" w:val="clear"/>
+        </w:rPr>
+      </w:pPr>
+      <w:r>
+        <w:rPr>
+          <w:rFonts w:eastAsia="Arial" w:cs="Arial" w:ascii="Arial" w:hAnsi="Arial"/>
           <w:b/>
           <w:color w:val="000000"/>
           <w:spacing w:val="0"/>
           <w:sz w:val="44"/>
           <w:shd w:fill="auto" w:val="clear"/>
         </w:rPr>
-      </w:r>
-    </w:p>
-    <w:p>
-      <w:pPr>
-        <w:pStyle w:val="Normal"/>
-        <w:widowControl w:val="false"/>
-        <w:suppressAutoHyphens w:val="true"/>
-        <w:bidi w:val="0"/>
-        <w:spacing w:lineRule="auto" w:line="276" w:before="0" w:after="0"/>
-        <w:ind w:hanging="0" w:left="0" w:right="0"/>
-        <w:jc w:val="center"/>
-        <w:rPr>
-          <w:rFonts w:ascii="Arial" w:hAnsi="Arial" w:eastAsia="Arial" w:cs="Arial"/>
-          <w:color w:val="auto"/>
-          <w:spacing w:val="0"/>
-          <w:sz w:val="22"/>
-          <w:shd w:fill="auto" w:val="clear"/>
-        </w:rPr>
-      </w:pPr>
-      <w:r>
-        <w:rPr>
-          <w:rFonts w:eastAsia="Arial" w:cs="Arial" w:ascii="Arial" w:hAnsi="Arial"/>
-          <w:b/>
-          <w:color w:val="000000"/>
-          <w:spacing w:val="0"/>
-          <w:sz w:val="44"/>
-          <w:shd w:fill="auto" w:val="clear"/>
-        </w:rPr>
-      </w:r>
-    </w:p>
-    <w:p>
-      <w:pPr>
-        <w:pStyle w:val="Normal"/>
-        <w:widowControl w:val="false"/>
-        <w:suppressAutoHyphens w:val="true"/>
-        <w:bidi w:val="0"/>
-        <w:spacing w:lineRule="auto" w:line="276" w:before="0" w:after="0"/>
-        <w:ind w:hanging="0" w:left="0" w:right="0"/>
-        <w:jc w:val="center"/>
-        <w:rPr>
-          <w:rFonts w:ascii="Arial" w:hAnsi="Arial" w:eastAsia="Arial" w:cs="Arial"/>
-          <w:color w:val="auto"/>
-          <w:spacing w:val="0"/>
-          <w:sz w:val="22"/>
-          <w:shd w:fill="auto" w:val="clear"/>
-        </w:rPr>
-      </w:pPr>
-      <w:r>
-        <w:rPr>
-          <w:rFonts w:eastAsia="Arial" w:cs="Arial" w:ascii="Arial" w:hAnsi="Arial"/>
-          <w:b/>
-          <w:color w:val="000000"/>
-          <w:spacing w:val="0"/>
-          <w:sz w:val="44"/>
-          <w:shd w:fill="auto" w:val="clear"/>
-        </w:rPr>
-      </w:r>
-    </w:p>
-    <w:p>
-      <w:pPr>
-        <w:pStyle w:val="Normal"/>
-        <w:widowControl w:val="false"/>
-        <w:suppressAutoHyphens w:val="true"/>
-        <w:bidi w:val="0"/>
-        <w:spacing w:lineRule="auto" w:line="276" w:before="0" w:after="0"/>
-        <w:ind w:hanging="0" w:left="0" w:right="0"/>
-        <w:jc w:val="center"/>
-        <w:rPr>
-          <w:rFonts w:ascii="Arial" w:hAnsi="Arial" w:eastAsia="Arial" w:cs="Arial"/>
-          <w:color w:val="auto"/>
-          <w:spacing w:val="0"/>
-          <w:sz w:val="22"/>
-          <w:shd w:fill="auto" w:val="clear"/>
-        </w:rPr>
-      </w:pPr>
-      <w:r>
-        <w:rPr>
-          <w:rFonts w:eastAsia="Arial" w:cs="Arial" w:ascii="Arial" w:hAnsi="Arial"/>
-          <w:b/>
-          <w:color w:val="000000"/>
-          <w:spacing w:val="0"/>
-          <w:sz w:val="44"/>
-          <w:shd w:fill="auto" w:val="clear"/>
-        </w:rPr>
-      </w:r>
-    </w:p>
-    <w:p>
-      <w:pPr>
-        <w:pStyle w:val="Normal"/>
-        <w:widowControl w:val="false"/>
-        <w:suppressAutoHyphens w:val="true"/>
-        <w:bidi w:val="0"/>
-        <w:spacing w:lineRule="auto" w:line="276" w:before="0" w:after="0"/>
-        <w:ind w:hanging="0" w:left="0" w:right="0"/>
-        <w:jc w:val="center"/>
-        <w:rPr>
-          <w:rFonts w:ascii="Arial" w:hAnsi="Arial" w:eastAsia="Arial" w:cs="Arial"/>
-          <w:color w:val="auto"/>
-          <w:spacing w:val="0"/>
-          <w:sz w:val="22"/>
-          <w:shd w:fill="auto" w:val="clear"/>
-        </w:rPr>
-      </w:pPr>
-      <w:r>
-        <w:rPr>
-          <w:rFonts w:eastAsia="Arial" w:cs="Arial" w:ascii="Arial" w:hAnsi="Arial"/>
-          <w:b/>
-          <w:color w:val="000000"/>
-          <w:spacing w:val="0"/>
-          <w:sz w:val="44"/>
-          <w:shd w:fill="auto" w:val="clear"/>
-        </w:rPr>
-      </w:r>
-    </w:p>
-    <w:p>
-      <w:pPr>
-        <w:pStyle w:val="Normal"/>
-        <w:widowControl w:val="false"/>
-        <w:suppressAutoHyphens w:val="true"/>
-        <w:bidi w:val="0"/>
-        <w:spacing w:lineRule="auto" w:line="276" w:before="0" w:after="0"/>
-        <w:ind w:hanging="0" w:left="0" w:right="0"/>
-        <w:jc w:val="center"/>
-        <w:rPr>
-          <w:rFonts w:ascii="Arial" w:hAnsi="Arial" w:eastAsia="Arial" w:cs="Arial"/>
-          <w:color w:val="auto"/>
-          <w:spacing w:val="0"/>
-          <w:sz w:val="22"/>
-          <w:shd w:fill="auto" w:val="clear"/>
-        </w:rPr>
-      </w:pPr>
-      <w:r>
-        <w:rPr>
-          <w:rFonts w:eastAsia="Arial" w:cs="Arial" w:ascii="Arial" w:hAnsi="Arial"/>
-          <w:b/>
-          <w:color w:val="000000"/>
-          <w:spacing w:val="0"/>
-          <w:sz w:val="44"/>
-          <w:shd w:fill="auto" w:val="clear"/>
-        </w:rPr>
-      </w:r>
-    </w:p>
-    <w:p>
-      <w:pPr>
-        <w:pStyle w:val="Normal"/>
-        <w:widowControl w:val="false"/>
-        <w:suppressAutoHyphens w:val="true"/>
-        <w:bidi w:val="0"/>
-        <w:spacing w:lineRule="auto" w:line="276" w:before="0" w:after="0"/>
-        <w:ind w:hanging="0" w:left="0" w:right="0"/>
-        <w:jc w:val="center"/>
-        <w:rPr>
-          <w:rFonts w:ascii="Arial" w:hAnsi="Arial" w:eastAsia="Arial" w:cs="Arial"/>
-          <w:color w:val="auto"/>
-          <w:spacing w:val="0"/>
-          <w:sz w:val="22"/>
-          <w:shd w:fill="auto" w:val="clear"/>
-        </w:rPr>
-      </w:pPr>
-      <w:r>
-        <w:rPr>
-          <w:rFonts w:eastAsia="Arial" w:cs="Arial" w:ascii="Arial" w:hAnsi="Arial"/>
-          <w:b/>
-          <w:color w:val="000000"/>
-          <w:spacing w:val="0"/>
-          <w:sz w:val="44"/>
-          <w:shd w:fill="auto" w:val="clear"/>
-        </w:rPr>
-      </w:r>
-    </w:p>
-    <w:p>
-      <w:pPr>
-        <w:pStyle w:val="Normal"/>
-        <w:widowControl w:val="false"/>
-        <w:suppressAutoHyphens w:val="true"/>
-        <w:bidi w:val="0"/>
-        <w:spacing w:lineRule="auto" w:line="276" w:before="0" w:after="0"/>
-        <w:ind w:hanging="0" w:left="0" w:right="0"/>
-        <w:jc w:val="center"/>
-        <w:rPr>
-          <w:rFonts w:ascii="Arial" w:hAnsi="Arial" w:eastAsia="Arial" w:cs="Arial"/>
-          <w:color w:val="auto"/>
-          <w:spacing w:val="0"/>
-          <w:sz w:val="22"/>
-          <w:shd w:fill="auto" w:val="clear"/>
-        </w:rPr>
-      </w:pPr>
-      <w:r>
-        <w:rPr>
-          <w:rFonts w:eastAsia="Arial" w:cs="Arial" w:ascii="Arial" w:hAnsi="Arial"/>
-          <w:b/>
-          <w:color w:val="000000"/>
-          <w:spacing w:val="0"/>
-          <w:sz w:val="44"/>
-          <w:shd w:fill="auto" w:val="clear"/>
-        </w:rPr>
-      </w:r>
-    </w:p>
-    <w:p>
-      <w:pPr>
-        <w:pStyle w:val="Normal"/>
-        <w:widowControl w:val="false"/>
-        <w:suppressAutoHyphens w:val="true"/>
-        <w:bidi w:val="0"/>
-        <w:spacing w:lineRule="auto" w:line="276" w:before="0" w:after="0"/>
-        <w:ind w:hanging="0" w:left="0" w:right="0"/>
-        <w:jc w:val="center"/>
-        <w:rPr>
-          <w:rFonts w:ascii="Arial" w:hAnsi="Arial" w:eastAsia="Arial" w:cs="Arial"/>
-          <w:color w:val="auto"/>
-          <w:spacing w:val="0"/>
-          <w:sz w:val="22"/>
-          <w:shd w:fill="auto" w:val="clear"/>
-        </w:rPr>
-      </w:pPr>
-      <w:r>
-        <w:rPr>
-          <w:rFonts w:eastAsia="Arial" w:cs="Arial" w:ascii="Arial" w:hAnsi="Arial"/>
-          <w:b/>
-          <w:color w:val="000000"/>
-          <w:spacing w:val="0"/>
-          <w:sz w:val="44"/>
-          <w:shd w:fill="auto" w:val="clear"/>
-        </w:rPr>
-      </w:r>
-    </w:p>
-    <w:p>
-      <w:pPr>
-        <w:pStyle w:val="Normal"/>
-        <w:widowControl w:val="false"/>
-        <w:suppressAutoHyphens w:val="true"/>
-        <w:bidi w:val="0"/>
-        <w:spacing w:lineRule="auto" w:line="276" w:before="0" w:after="0"/>
-        <w:ind w:hanging="0" w:left="0" w:right="0"/>
-        <w:jc w:val="center"/>
-        <w:rPr>
-          <w:rFonts w:ascii="Arial" w:hAnsi="Arial" w:eastAsia="Arial" w:cs="Arial"/>
-          <w:color w:val="auto"/>
-          <w:spacing w:val="0"/>
-          <w:sz w:val="22"/>
-          <w:shd w:fill="auto" w:val="clear"/>
-        </w:rPr>
-      </w:pPr>
-      <w:r>
-        <w:rPr>
-          <w:rFonts w:eastAsia="Arial" w:cs="Arial" w:ascii="Arial" w:hAnsi="Arial"/>
-          <w:b/>
-          <w:color w:val="000000"/>
-          <w:spacing w:val="0"/>
-          <w:sz w:val="44"/>
-          <w:shd w:fill="auto" w:val="clear"/>
-        </w:rPr>
-      </w:r>
-    </w:p>
-    <w:p>
-      <w:pPr>
-        <w:pStyle w:val="Normal"/>
-        <w:widowControl w:val="false"/>
-        <w:suppressAutoHyphens w:val="true"/>
-        <w:bidi w:val="0"/>
-        <w:spacing w:lineRule="auto" w:line="276" w:before="0" w:after="0"/>
-        <w:ind w:hanging="0" w:left="0" w:right="0"/>
-        <w:jc w:val="center"/>
-        <w:rPr>
-          <w:rFonts w:ascii="Arial" w:hAnsi="Arial" w:eastAsia="Arial" w:cs="Arial"/>
-          <w:color w:val="auto"/>
-          <w:spacing w:val="0"/>
-          <w:sz w:val="22"/>
-          <w:shd w:fill="auto" w:val="clear"/>
-        </w:rPr>
-      </w:pPr>
-      <w:r>
-        <w:rPr>
-          <w:rFonts w:eastAsia="Arial" w:cs="Arial" w:ascii="Arial" w:hAnsi="Arial"/>
-          <w:b/>
-          <w:color w:val="000000"/>
-          <w:spacing w:val="0"/>
-          <w:sz w:val="44"/>
-          <w:shd w:fill="auto" w:val="clear"/>
-        </w:rPr>
-      </w:r>
-    </w:p>
-    <w:p>
-      <w:pPr>
-        <w:pStyle w:val="Normal"/>
-        <w:widowControl w:val="false"/>
-        <w:suppressAutoHyphens w:val="true"/>
-        <w:bidi w:val="0"/>
-        <w:spacing w:lineRule="auto" w:line="276" w:before="0" w:after="0"/>
-        <w:ind w:hanging="0" w:left="0" w:right="0"/>
-        <w:jc w:val="center"/>
-        <w:rPr>
-          <w:rFonts w:ascii="Arial" w:hAnsi="Arial" w:eastAsia="Arial" w:cs="Arial"/>
-          <w:color w:val="auto"/>
-          <w:spacing w:val="0"/>
-          <w:sz w:val="22"/>
-          <w:shd w:fill="auto" w:val="clear"/>
-        </w:rPr>
-      </w:pPr>
-      <w:r>
-        <w:rPr>
-          <w:rFonts w:eastAsia="Arial" w:cs="Arial" w:ascii="Arial" w:hAnsi="Arial"/>
-          <w:b/>
-          <w:color w:val="000000"/>
-          <w:spacing w:val="0"/>
-          <w:sz w:val="44"/>
-          <w:shd w:fill="auto" w:val="clear"/>
-        </w:rPr>
-      </w:r>
-    </w:p>
-    <w:p>
-      <w:pPr>
-        <w:pStyle w:val="Normal"/>
-        <w:widowControl w:val="false"/>
-        <w:suppressAutoHyphens w:val="true"/>
-        <w:bidi w:val="0"/>
-        <w:spacing w:lineRule="auto" w:line="276" w:before="0" w:after="0"/>
-        <w:ind w:hanging="0" w:left="0" w:right="0"/>
-        <w:jc w:val="center"/>
-        <w:rPr>
-          <w:rFonts w:ascii="Arial" w:hAnsi="Arial" w:eastAsia="Arial" w:cs="Arial"/>
-          <w:color w:val="auto"/>
-          <w:spacing w:val="0"/>
-          <w:sz w:val="22"/>
-          <w:shd w:fill="auto" w:val="clear"/>
-        </w:rPr>
-      </w:pPr>
-      <w:r>
-        <w:rPr>
-          <w:rFonts w:eastAsia="Arial" w:cs="Arial" w:ascii="Arial" w:hAnsi="Arial"/>
-          <w:b/>
-          <w:color w:val="000000"/>
-          <w:spacing w:val="0"/>
-          <w:sz w:val="44"/>
-          <w:shd w:fill="auto" w:val="clear"/>
-        </w:rPr>
-      </w:r>
-    </w:p>
-    <w:p>
-      <w:pPr>
-        <w:pStyle w:val="Normal"/>
-        <w:widowControl w:val="false"/>
-        <w:suppressAutoHyphens w:val="true"/>
-        <w:bidi w:val="0"/>
-        <w:spacing w:lineRule="auto" w:line="276" w:before="0" w:after="0"/>
-        <w:ind w:hanging="0" w:left="0" w:right="0"/>
-        <w:jc w:val="center"/>
-        <w:rPr>
-          <w:rFonts w:ascii="Arial" w:hAnsi="Arial" w:eastAsia="Arial" w:cs="Arial"/>
-          <w:color w:val="auto"/>
-          <w:spacing w:val="0"/>
-          <w:sz w:val="22"/>
-          <w:shd w:fill="auto" w:val="clear"/>
-        </w:rPr>
-      </w:pPr>
-      <w:r>
-        <w:rPr>
-          <w:rFonts w:eastAsia="Arial" w:cs="Arial" w:ascii="Arial" w:hAnsi="Arial"/>
-          <w:b/>
-          <w:color w:val="000000"/>
-          <w:spacing w:val="0"/>
-          <w:sz w:val="44"/>
-          <w:shd w:fill="auto" w:val="clear"/>
-        </w:rPr>
-      </w:r>
-    </w:p>
-    <w:p>
-      <w:pPr>
-        <w:pStyle w:val="Normal"/>
-        <w:widowControl w:val="false"/>
-        <w:suppressAutoHyphens w:val="true"/>
-        <w:bidi w:val="0"/>
-        <w:spacing w:lineRule="auto" w:line="276" w:before="0" w:after="0"/>
-        <w:ind w:hanging="0" w:left="0" w:right="0"/>
-        <w:jc w:val="center"/>
-        <w:rPr>
-          <w:rFonts w:ascii="Arial" w:hAnsi="Arial" w:eastAsia="Arial" w:cs="Arial"/>
-          <w:color w:val="auto"/>
-          <w:spacing w:val="0"/>
-          <w:sz w:val="22"/>
-          <w:shd w:fill="auto" w:val="clear"/>
-        </w:rPr>
-      </w:pPr>
-      <w:r>
-        <w:rPr>
-          <w:rFonts w:eastAsia="Arial" w:cs="Arial" w:ascii="Arial" w:hAnsi="Arial"/>
-          <w:b/>
-          <w:color w:val="000000"/>
-          <w:spacing w:val="0"/>
-          <w:sz w:val="44"/>
-          <w:shd w:fill="auto" w:val="clear"/>
-        </w:rPr>
-      </w:r>
-    </w:p>
-    <w:p>
-      <w:pPr>
-        <w:pStyle w:val="Normal"/>
-        <w:widowControl w:val="false"/>
-        <w:suppressAutoHyphens w:val="true"/>
-        <w:bidi w:val="0"/>
-        <w:spacing w:lineRule="auto" w:line="276" w:before="0" w:after="0"/>
-        <w:ind w:hanging="0" w:left="0" w:right="0"/>
-        <w:jc w:val="center"/>
-        <w:rPr>
-          <w:rFonts w:ascii="Arial" w:hAnsi="Arial" w:eastAsia="Arial" w:cs="Arial"/>
-          <w:color w:val="auto"/>
-          <w:spacing w:val="0"/>
-          <w:sz w:val="22"/>
-          <w:shd w:fill="auto" w:val="clear"/>
-        </w:rPr>
-      </w:pPr>
-      <w:r>
-        <w:rPr>
-          <w:rFonts w:eastAsia="Arial" w:cs="Arial" w:ascii="Arial" w:hAnsi="Arial"/>
-          <w:b/>
-          <w:color w:val="000000"/>
-          <w:spacing w:val="0"/>
-          <w:sz w:val="44"/>
-          <w:shd w:fill="auto" w:val="clear"/>
-        </w:rPr>
-      </w:r>
-    </w:p>
-    <w:p>
-      <w:pPr>
-        <w:pStyle w:val="Normal"/>
-        <w:widowControl w:val="false"/>
-        <w:suppressAutoHyphens w:val="true"/>
-        <w:bidi w:val="0"/>
-        <w:spacing w:lineRule="auto" w:line="276" w:before="0" w:after="0"/>
-        <w:ind w:hanging="0" w:left="0" w:right="0"/>
-        <w:jc w:val="center"/>
-        <w:rPr>
-          <w:rFonts w:ascii="Arial" w:hAnsi="Arial" w:eastAsia="Arial" w:cs="Arial"/>
-          <w:color w:val="auto"/>
-          <w:spacing w:val="0"/>
-          <w:sz w:val="22"/>
-          <w:shd w:fill="auto" w:val="clear"/>
-        </w:rPr>
-      </w:pPr>
-      <w:r>
-        <w:rPr>
-          <w:rFonts w:eastAsia="Arial" w:cs="Arial" w:ascii="Arial" w:hAnsi="Arial"/>
-          <w:b/>
-          <w:color w:val="000000"/>
-          <w:spacing w:val="0"/>
-          <w:sz w:val="44"/>
-          <w:shd w:fill="auto" w:val="clear"/>
-        </w:rPr>
-      </w:r>
-    </w:p>
-    <w:p>
-      <w:pPr>
-        <w:pStyle w:val="Normal"/>
-        <w:widowControl w:val="false"/>
-        <w:suppressAutoHyphens w:val="true"/>
-        <w:bidi w:val="0"/>
-        <w:spacing w:lineRule="auto" w:line="276" w:before="0" w:after="0"/>
-        <w:ind w:hanging="0" w:left="0" w:right="0"/>
-        <w:jc w:val="center"/>
-        <w:rPr>
-          <w:rFonts w:ascii="Arial" w:hAnsi="Arial" w:eastAsia="Arial" w:cs="Arial"/>
-          <w:color w:val="auto"/>
-          <w:spacing w:val="0"/>
-          <w:sz w:val="22"/>
-          <w:shd w:fill="auto" w:val="clear"/>
-        </w:rPr>
-      </w:pPr>
-      <w:r>
-        <w:rPr>
-          <w:rFonts w:eastAsia="Arial" w:cs="Arial" w:ascii="Arial" w:hAnsi="Arial"/>
-          <w:b/>
-          <w:color w:val="000000"/>
-          <w:spacing w:val="0"/>
-          <w:sz w:val="44"/>
-          <w:shd w:fill="auto" w:val="clear"/>
-        </w:rPr>
-      </w:r>
-    </w:p>
-    <w:p>
-      <w:pPr>
-        <w:pStyle w:val="Normal"/>
-        <w:widowControl w:val="false"/>
-        <w:suppressAutoHyphens w:val="true"/>
-        <w:bidi w:val="0"/>
-        <w:spacing w:lineRule="auto" w:line="276" w:before="0" w:after="0"/>
-        <w:ind w:hanging="0" w:left="0" w:right="0"/>
-        <w:jc w:val="center"/>
-        <w:rPr>
-          <w:rFonts w:ascii="Arial" w:hAnsi="Arial" w:eastAsia="Arial" w:cs="Arial"/>
-          <w:color w:val="auto"/>
-          <w:spacing w:val="0"/>
-          <w:sz w:val="22"/>
-          <w:shd w:fill="auto" w:val="clear"/>
-        </w:rPr>
-      </w:pPr>
-      <w:r>
-        <w:rPr>
-          <w:rFonts w:eastAsia="Arial" w:cs="Arial" w:ascii="Arial" w:hAnsi="Arial"/>
-          <w:b/>
-          <w:color w:val="000000"/>
-          <w:spacing w:val="0"/>
-          <w:sz w:val="44"/>
-          <w:shd w:fill="auto" w:val="clear"/>
-        </w:rPr>
-      </w:r>
-    </w:p>
-    <w:p>
-      <w:pPr>
-        <w:pStyle w:val="Normal"/>
-        <w:widowControl w:val="false"/>
-        <w:suppressAutoHyphens w:val="true"/>
-        <w:bidi w:val="0"/>
-        <w:spacing w:lineRule="auto" w:line="276" w:before="0" w:after="0"/>
-        <w:ind w:hanging="0" w:left="0" w:right="0"/>
-        <w:jc w:val="center"/>
-        <w:rPr>
-          <w:rFonts w:ascii="Arial" w:hAnsi="Arial" w:eastAsia="Arial" w:cs="Arial"/>
-          <w:color w:val="auto"/>
-          <w:spacing w:val="0"/>
-          <w:sz w:val="22"/>
-          <w:shd w:fill="auto" w:val="clear"/>
-        </w:rPr>
-      </w:pPr>
-      <w:r>
-        <w:rPr>
-          <w:rFonts w:eastAsia="Arial" w:cs="Arial" w:ascii="Arial" w:hAnsi="Arial"/>
-          <w:b/>
-          <w:color w:val="000000"/>
-          <w:spacing w:val="0"/>
-          <w:sz w:val="44"/>
-          <w:shd w:fill="auto" w:val="clear"/>
-        </w:rPr>
-      </w:r>
-    </w:p>
-    <w:p>
-      <w:pPr>
-        <w:pStyle w:val="Normal"/>
-        <w:widowControl w:val="false"/>
-        <w:suppressAutoHyphens w:val="true"/>
-        <w:bidi w:val="0"/>
-        <w:spacing w:lineRule="auto" w:line="276" w:before="0" w:after="0"/>
-        <w:ind w:hanging="0" w:left="0" w:right="0"/>
-        <w:jc w:val="center"/>
-        <w:rPr>
-          <w:rFonts w:ascii="Arial" w:hAnsi="Arial" w:eastAsia="Arial" w:cs="Arial"/>
-          <w:color w:val="auto"/>
-          <w:spacing w:val="0"/>
-          <w:sz w:val="22"/>
-          <w:shd w:fill="auto" w:val="clear"/>
-        </w:rPr>
-      </w:pPr>
-      <w:r>
-        <w:rPr>
-          <w:rFonts w:eastAsia="Arial" w:cs="Arial" w:ascii="Arial" w:hAnsi="Arial"/>
-          <w:b/>
-          <w:color w:val="000000"/>
-          <w:spacing w:val="0"/>
-          <w:sz w:val="44"/>
-          <w:shd w:fill="auto" w:val="clear"/>
-        </w:rPr>
-      </w:r>
-    </w:p>
-    <w:p>
-      <w:pPr>
-        <w:pStyle w:val="Normal"/>
-        <w:widowControl w:val="false"/>
-        <w:suppressAutoHyphens w:val="true"/>
-        <w:bidi w:val="0"/>
-        <w:spacing w:lineRule="auto" w:line="276" w:before="0" w:after="0"/>
-        <w:ind w:hanging="0" w:left="0" w:right="0"/>
-        <w:jc w:val="center"/>
-        <w:rPr>
-          <w:rFonts w:ascii="Arial" w:hAnsi="Arial" w:eastAsia="Arial" w:cs="Arial"/>
-          <w:color w:val="auto"/>
-          <w:spacing w:val="0"/>
-          <w:sz w:val="22"/>
-          <w:shd w:fill="auto" w:val="clear"/>
-        </w:rPr>
-      </w:pPr>
-      <w:r>
-        <w:rPr>
-          <w:rFonts w:eastAsia="Arial" w:cs="Arial" w:ascii="Arial" w:hAnsi="Arial"/>
-          <w:b/>
-          <w:color w:val="000000"/>
-          <w:spacing w:val="0"/>
-          <w:sz w:val="44"/>
-          <w:shd w:fill="auto" w:val="clear"/>
-        </w:rPr>
-      </w:r>
-    </w:p>
-    <w:p>
-      <w:pPr>
-        <w:pStyle w:val="Normal"/>
-        <w:widowControl w:val="false"/>
-        <w:suppressAutoHyphens w:val="true"/>
-        <w:bidi w:val="0"/>
-        <w:spacing w:lineRule="auto" w:line="276" w:before="0" w:after="0"/>
-        <w:ind w:hanging="0" w:left="0" w:right="0"/>
-        <w:jc w:val="center"/>
-        <w:rPr>
-          <w:rFonts w:ascii="Arial" w:hAnsi="Arial" w:eastAsia="Arial" w:cs="Arial"/>
-          <w:color w:val="auto"/>
-          <w:spacing w:val="0"/>
-          <w:sz w:val="22"/>
-          <w:shd w:fill="auto" w:val="clear"/>
-        </w:rPr>
-      </w:pPr>
-      <w:r>
-        <w:rPr>
-          <w:rFonts w:eastAsia="Arial" w:cs="Arial" w:ascii="Arial" w:hAnsi="Arial"/>
-          <w:b/>
-          <w:color w:val="000000"/>
-          <w:spacing w:val="0"/>
-          <w:sz w:val="44"/>
-          <w:shd w:fill="auto" w:val="clear"/>
-        </w:rPr>
         <w:t>Class Diagram</w:t>
       </w:r>
     </w:p>
@@ -2371,31 +2415,52 @@
       </w:pPr>
       <w:r>
         <w:rPr/>
-        <w:object>
-          <v:shapetype id="_x0000_tole_rId2" coordsize="21600,21600" o:spt="ole_rId2" o:preferrelative="t" path="m@4@5l@4@11@9@11@9@5xe" filled="f" stroked="f">
-            <v:stroke joinstyle="miter"/>
-            <v:formulas>
-              <v:f eqn="if lineDrawn pixelLineWidth 0"/>
-              <v:f eqn="sum @0 1 0"/>
-              <v:f eqn="sum 0 0 @1"/>
-              <v:f eqn="prod @2 1 2"/>
-              <v:f eqn="prod @3 21600 pixelWidth"/>
-              <v:f eqn="prod @3 21600 pixelHeight"/>
-              <v:f eqn="sum @0 0 1"/>
-              <v:f eqn="prod @6 1 2"/>
-              <v:f eqn="prod @7 21600 pixelWidth"/>
-              <v:f eqn="sum @8 21600 0"/>
-              <v:f eqn="prod @7 21600 pixelHeight"/>
-              <v:f eqn="sum @10 21600 0"/>
-            </v:formulas>
-            <v:path o:extrusionok="f" gradientshapeok="t" o:connecttype="rect"/>
-            <o:lock v:ext="edit" aspectratio="t"/>
-          </v:shapetype>
-          <v:shape id="ole_rId2" type="_x0000_tole_rId2" style="width:442.25pt;height:445.7pt;mso-wrap-distance-right:0pt" filled="f" o:ole="">
-            <v:imagedata r:id="rId3" o:title=""/>
-          </v:shape>
-          <o:OLEObject Type="Embed" ProgID="StaticMetafile" ShapeID="ole_rId2" DrawAspect="Content" ObjectID="_1304461298" r:id="rId2"/>
-        </w:object>
+        <w:drawing>
+          <wp:anchor behindDoc="0" distT="0" distB="0" distL="0" distR="0" simplePos="0" locked="0" layoutInCell="0" allowOverlap="1" relativeHeight="2">
+            <wp:simplePos x="0" y="0"/>
+            <wp:positionH relativeFrom="column">
+              <wp:align>center</wp:align>
+            </wp:positionH>
+            <wp:positionV relativeFrom="paragraph">
+              <wp:posOffset>635</wp:posOffset>
+            </wp:positionV>
+            <wp:extent cx="5943600" cy="6048375"/>
+            <wp:effectExtent l="0" t="0" r="0" b="0"/>
+            <wp:wrapSquare wrapText="largest"/>
+            <wp:docPr id="1" name="Image1" descr=""/>
+            <wp:cNvGraphicFramePr>
+              <a:graphicFrameLocks xmlns:a="http://schemas.openxmlformats.org/drawingml/2006/main" noChangeAspect="1"/>
+            </wp:cNvGraphicFramePr>
+            <a:graphic xmlns:a="http://schemas.openxmlformats.org/drawingml/2006/main">
+              <a:graphicData uri="http://schemas.openxmlformats.org/drawingml/2006/picture">
+                <pic:pic xmlns:pic="http://schemas.openxmlformats.org/drawingml/2006/picture">
+                  <pic:nvPicPr>
+                    <pic:cNvPr id="1" name="Image1" descr=""/>
+                    <pic:cNvPicPr>
+                      <a:picLocks noChangeAspect="1" noChangeArrowheads="1"/>
+                    </pic:cNvPicPr>
+                  </pic:nvPicPr>
+                  <pic:blipFill>
+                    <a:blip r:embed="rId2"/>
+                    <a:stretch>
+                      <a:fillRect/>
+                    </a:stretch>
+                  </pic:blipFill>
+                  <pic:spPr bwMode="auto">
+                    <a:xfrm>
+                      <a:off x="0" y="0"/>
+                      <a:ext cx="5943600" cy="6048375"/>
+                    </a:xfrm>
+                    <a:prstGeom prst="rect">
+                      <a:avLst/>
+                    </a:prstGeom>
+                    <a:noFill/>
+                  </pic:spPr>
+                </pic:pic>
+              </a:graphicData>
+            </a:graphic>
+          </wp:anchor>
+        </w:drawing>
       </w:r>
     </w:p>
     <w:sectPr>
@@ -2405,7 +2470,7 @@
       <w:pgNumType w:fmt="decimal"/>
       <w:formProt w:val="false"/>
       <w:textDirection w:val="lrTb"/>
-      <w:docGrid w:type="default" w:linePitch="100" w:charSpace="4294963199"/>
+      <w:docGrid w:type="default" w:linePitch="100" w:charSpace="0"/>
     </w:sectPr>
   </w:body>
 </w:document>
@@ -2440,6 +2505,7 @@
         </w:tabs>
         <w:ind w:left="1080" w:hanging="360"/>
       </w:pPr>
+      <w:rPr/>
     </w:lvl>
     <w:lvl w:ilvl="2">
       <w:start w:val="1"/>
@@ -2452,6 +2518,7 @@
         </w:tabs>
         <w:ind w:left="1440" w:hanging="360"/>
       </w:pPr>
+      <w:rPr/>
     </w:lvl>
     <w:lvl w:ilvl="3">
       <w:start w:val="1"/>
@@ -2464,6 +2531,7 @@
         </w:tabs>
         <w:ind w:left="1800" w:hanging="360"/>
       </w:pPr>
+      <w:rPr/>
     </w:lvl>
     <w:lvl w:ilvl="4">
       <w:start w:val="1"/>
@@ -2476,6 +2544,7 @@
         </w:tabs>
         <w:ind w:left="2160" w:hanging="360"/>
       </w:pPr>
+      <w:rPr/>
     </w:lvl>
     <w:lvl w:ilvl="5">
       <w:start w:val="1"/>
@@ -2488,6 +2557,7 @@
         </w:tabs>
         <w:ind w:left="2520" w:hanging="360"/>
       </w:pPr>
+      <w:rPr/>
     </w:lvl>
     <w:lvl w:ilvl="6">
       <w:start w:val="1"/>
@@ -2500,6 +2570,7 @@
         </w:tabs>
         <w:ind w:left="2880" w:hanging="360"/>
       </w:pPr>
+      <w:rPr/>
     </w:lvl>
     <w:lvl w:ilvl="7">
       <w:start w:val="1"/>
@@ -2512,6 +2583,7 @@
         </w:tabs>
         <w:ind w:left="3240" w:hanging="360"/>
       </w:pPr>
+      <w:rPr/>
     </w:lvl>
     <w:lvl w:ilvl="8">
       <w:start w:val="1"/>
@@ -2524,6 +2596,7 @@
         </w:tabs>
         <w:ind w:left="3600" w:hanging="360"/>
       </w:pPr>
+      <w:rPr/>
     </w:lvl>
   </w:abstractNum>
   <w:abstractNum w:abstractNumId="2">
@@ -2553,6 +2626,7 @@
         </w:tabs>
         <w:ind w:left="1080" w:hanging="360"/>
       </w:pPr>
+      <w:rPr/>
     </w:lvl>
     <w:lvl w:ilvl="2">
       <w:start w:val="1"/>
@@ -2565,6 +2639,7 @@
         </w:tabs>
         <w:ind w:left="1440" w:hanging="360"/>
       </w:pPr>
+      <w:rPr/>
     </w:lvl>
     <w:lvl w:ilvl="3">
       <w:start w:val="1"/>
@@ -2577,6 +2652,7 @@
         </w:tabs>
         <w:ind w:left="1800" w:hanging="360"/>
       </w:pPr>
+      <w:rPr/>
     </w:lvl>
     <w:lvl w:ilvl="4">
       <w:start w:val="1"/>
@@ -2589,6 +2665,7 @@
         </w:tabs>
         <w:ind w:left="2160" w:hanging="360"/>
       </w:pPr>
+      <w:rPr/>
     </w:lvl>
     <w:lvl w:ilvl="5">
       <w:start w:val="1"/>
@@ -2601,6 +2678,7 @@
         </w:tabs>
         <w:ind w:left="2520" w:hanging="360"/>
       </w:pPr>
+      <w:rPr/>
     </w:lvl>
     <w:lvl w:ilvl="6">
       <w:start w:val="1"/>
@@ -2613,6 +2691,7 @@
         </w:tabs>
         <w:ind w:left="2880" w:hanging="360"/>
       </w:pPr>
+      <w:rPr/>
     </w:lvl>
     <w:lvl w:ilvl="7">
       <w:start w:val="1"/>
@@ -2625,6 +2704,7 @@
         </w:tabs>
         <w:ind w:left="3240" w:hanging="360"/>
       </w:pPr>
+      <w:rPr/>
     </w:lvl>
     <w:lvl w:ilvl="8">
       <w:start w:val="1"/>
@@ -2637,6 +2717,7 @@
         </w:tabs>
         <w:ind w:left="3600" w:hanging="360"/>
       </w:pPr>
+      <w:rPr/>
     </w:lvl>
   </w:abstractNum>
   <w:abstractNum w:abstractNumId="3">
@@ -2666,6 +2747,7 @@
         </w:tabs>
         <w:ind w:left="1080" w:hanging="360"/>
       </w:pPr>
+      <w:rPr/>
     </w:lvl>
     <w:lvl w:ilvl="2">
       <w:start w:val="1"/>
@@ -2678,6 +2760,7 @@
         </w:tabs>
         <w:ind w:left="1440" w:hanging="360"/>
       </w:pPr>
+      <w:rPr/>
     </w:lvl>
     <w:lvl w:ilvl="3">
       <w:start w:val="1"/>
@@ -2690,6 +2773,7 @@
         </w:tabs>
         <w:ind w:left="1800" w:hanging="360"/>
       </w:pPr>
+      <w:rPr/>
     </w:lvl>
     <w:lvl w:ilvl="4">
       <w:start w:val="1"/>
@@ -2702,6 +2786,7 @@
         </w:tabs>
         <w:ind w:left="2160" w:hanging="360"/>
       </w:pPr>
+      <w:rPr/>
     </w:lvl>
     <w:lvl w:ilvl="5">
       <w:start w:val="1"/>
@@ -2714,6 +2799,7 @@
         </w:tabs>
         <w:ind w:left="2520" w:hanging="360"/>
       </w:pPr>
+      <w:rPr/>
     </w:lvl>
     <w:lvl w:ilvl="6">
       <w:start w:val="1"/>
@@ -2726,6 +2812,7 @@
         </w:tabs>
         <w:ind w:left="2880" w:hanging="360"/>
       </w:pPr>
+      <w:rPr/>
     </w:lvl>
     <w:lvl w:ilvl="7">
       <w:start w:val="1"/>
@@ -2738,6 +2825,7 @@
         </w:tabs>
         <w:ind w:left="3240" w:hanging="360"/>
       </w:pPr>
+      <w:rPr/>
     </w:lvl>
     <w:lvl w:ilvl="8">
       <w:start w:val="1"/>
@@ -2750,6 +2838,7 @@
         </w:tabs>
         <w:ind w:left="3600" w:hanging="360"/>
       </w:pPr>
+      <w:rPr/>
     </w:lvl>
   </w:abstractNum>
   <w:abstractNum w:abstractNumId="4">
@@ -2779,6 +2868,7 @@
         </w:tabs>
         <w:ind w:left="1080" w:hanging="360"/>
       </w:pPr>
+      <w:rPr/>
     </w:lvl>
     <w:lvl w:ilvl="2">
       <w:start w:val="1"/>
@@ -2791,6 +2881,7 @@
         </w:tabs>
         <w:ind w:left="1440" w:hanging="360"/>
       </w:pPr>
+      <w:rPr/>
     </w:lvl>
     <w:lvl w:ilvl="3">
       <w:start w:val="1"/>
@@ -2803,6 +2894,7 @@
         </w:tabs>
         <w:ind w:left="1800" w:hanging="360"/>
       </w:pPr>
+      <w:rPr/>
     </w:lvl>
     <w:lvl w:ilvl="4">
       <w:start w:val="1"/>
@@ -2815,6 +2907,7 @@
         </w:tabs>
         <w:ind w:left="2160" w:hanging="360"/>
       </w:pPr>
+      <w:rPr/>
     </w:lvl>
     <w:lvl w:ilvl="5">
       <w:start w:val="1"/>
@@ -2827,6 +2920,7 @@
         </w:tabs>
         <w:ind w:left="2520" w:hanging="360"/>
       </w:pPr>
+      <w:rPr/>
     </w:lvl>
     <w:lvl w:ilvl="6">
       <w:start w:val="1"/>
@@ -2839,6 +2933,7 @@
         </w:tabs>
         <w:ind w:left="2880" w:hanging="360"/>
       </w:pPr>
+      <w:rPr/>
     </w:lvl>
     <w:lvl w:ilvl="7">
       <w:start w:val="1"/>
@@ -2851,6 +2946,7 @@
         </w:tabs>
         <w:ind w:left="3240" w:hanging="360"/>
       </w:pPr>
+      <w:rPr/>
     </w:lvl>
     <w:lvl w:ilvl="8">
       <w:start w:val="1"/>
@@ -2863,6 +2959,7 @@
         </w:tabs>
         <w:ind w:left="3600" w:hanging="360"/>
       </w:pPr>
+      <w:rPr/>
     </w:lvl>
   </w:abstractNum>
   <w:abstractNum w:abstractNumId="5">
@@ -2892,6 +2989,7 @@
         </w:tabs>
         <w:ind w:left="1080" w:hanging="360"/>
       </w:pPr>
+      <w:rPr/>
     </w:lvl>
     <w:lvl w:ilvl="2">
       <w:start w:val="1"/>
@@ -2904,6 +3002,7 @@
         </w:tabs>
         <w:ind w:left="1440" w:hanging="360"/>
       </w:pPr>
+      <w:rPr/>
     </w:lvl>
     <w:lvl w:ilvl="3">
       <w:start w:val="1"/>
@@ -2916,6 +3015,7 @@
         </w:tabs>
         <w:ind w:left="1800" w:hanging="360"/>
       </w:pPr>
+      <w:rPr/>
     </w:lvl>
     <w:lvl w:ilvl="4">
       <w:start w:val="1"/>
@@ -2928,6 +3028,7 @@
         </w:tabs>
         <w:ind w:left="2160" w:hanging="360"/>
       </w:pPr>
+      <w:rPr/>
     </w:lvl>
     <w:lvl w:ilvl="5">
       <w:start w:val="1"/>
@@ -2940,6 +3041,7 @@
         </w:tabs>
         <w:ind w:left="2520" w:hanging="360"/>
       </w:pPr>
+      <w:rPr/>
     </w:lvl>
     <w:lvl w:ilvl="6">
       <w:start w:val="1"/>
@@ -2952,6 +3054,7 @@
         </w:tabs>
         <w:ind w:left="2880" w:hanging="360"/>
       </w:pPr>
+      <w:rPr/>
     </w:lvl>
     <w:lvl w:ilvl="7">
       <w:start w:val="1"/>
@@ -2964,6 +3067,7 @@
         </w:tabs>
         <w:ind w:left="3240" w:hanging="360"/>
       </w:pPr>
+      <w:rPr/>
     </w:lvl>
     <w:lvl w:ilvl="8">
       <w:start w:val="1"/>
@@ -2976,6 +3080,7 @@
         </w:tabs>
         <w:ind w:left="3600" w:hanging="360"/>
       </w:pPr>
+      <w:rPr/>
     </w:lvl>
   </w:abstractNum>
   <w:abstractNum w:abstractNumId="6">
@@ -3005,6 +3110,7 @@
         </w:tabs>
         <w:ind w:left="1080" w:hanging="360"/>
       </w:pPr>
+      <w:rPr/>
     </w:lvl>
     <w:lvl w:ilvl="2">
       <w:start w:val="1"/>
@@ -3017,6 +3123,7 @@
         </w:tabs>
         <w:ind w:left="1440" w:hanging="360"/>
       </w:pPr>
+      <w:rPr/>
     </w:lvl>
     <w:lvl w:ilvl="3">
       <w:start w:val="1"/>
@@ -3029,6 +3136,7 @@
         </w:tabs>
         <w:ind w:left="1800" w:hanging="360"/>
       </w:pPr>
+      <w:rPr/>
     </w:lvl>
     <w:lvl w:ilvl="4">
       <w:start w:val="1"/>
@@ -3041,6 +3149,7 @@
         </w:tabs>
         <w:ind w:left="2160" w:hanging="360"/>
       </w:pPr>
+      <w:rPr/>
     </w:lvl>
     <w:lvl w:ilvl="5">
       <w:start w:val="1"/>
@@ -3053,6 +3162,7 @@
         </w:tabs>
         <w:ind w:left="2520" w:hanging="360"/>
       </w:pPr>
+      <w:rPr/>
     </w:lvl>
     <w:lvl w:ilvl="6">
       <w:start w:val="1"/>
@@ -3065,6 +3175,7 @@
         </w:tabs>
         <w:ind w:left="2880" w:hanging="360"/>
       </w:pPr>
+      <w:rPr/>
     </w:lvl>
     <w:lvl w:ilvl="7">
       <w:start w:val="1"/>
@@ -3077,6 +3188,7 @@
         </w:tabs>
         <w:ind w:left="3240" w:hanging="360"/>
       </w:pPr>
+      <w:rPr/>
     </w:lvl>
     <w:lvl w:ilvl="8">
       <w:start w:val="1"/>
@@ -3089,6 +3201,7 @@
         </w:tabs>
         <w:ind w:left="3600" w:hanging="360"/>
       </w:pPr>
+      <w:rPr/>
     </w:lvl>
   </w:abstractNum>
   <w:abstractNum w:abstractNumId="7">
@@ -3257,7 +3370,10 @@
     <w:qFormat/>
     <w:pPr>
       <w:widowControl w:val="false"/>
+      <w:suppressAutoHyphens w:val="true"/>
       <w:bidi w:val="0"/>
+      <w:spacing w:before="0" w:after="0"/>
+      <w:jc w:val="left"/>
     </w:pPr>
     <w:rPr>
       <w:rFonts w:ascii="Calibri" w:hAnsi="Calibri" w:eastAsia="NSimSun" w:cs="Lucida Sans"/>

</xml_diff>

<commit_message>
update recent class details into the work distribution.
</commit_message>
<xml_diff>
--- a/docs/CS233_PASOEATS.docx
+++ b/docs/CS233_PASOEATS.docx
@@ -414,27 +414,7 @@
           <w:sz w:val="22"/>
           <w:shd w:fill="auto" w:val="clear"/>
         </w:rPr>
-        <w:t xml:space="preserve">The OrderManager class exposes place(), acceptNext(), markStatus() and get() </w:t>
-      </w:r>
-      <w:r>
-        <w:rPr>
-          <w:rFonts w:eastAsia="Arial" w:cs="Arial" w:ascii="Arial" w:hAnsi="Arial"/>
-          <w:color w:val="000000"/>
-          <w:spacing w:val="0"/>
-          <w:sz w:val="22"/>
-          <w:shd w:fill="auto" w:val="clear"/>
-        </w:rPr>
-        <w:t>methods</w:t>
-      </w:r>
-      <w:r>
-        <w:rPr>
-          <w:rFonts w:eastAsia="Arial" w:cs="Arial" w:ascii="Arial" w:hAnsi="Arial"/>
-          <w:color w:val="000000"/>
-          <w:spacing w:val="0"/>
-          <w:sz w:val="22"/>
-          <w:shd w:fill="auto" w:val="clear"/>
-        </w:rPr>
-        <w:t xml:space="preserve"> to the user while hiding it’s complex internal data structures such as Map and ArrayDeque. This approach ensures users interact only with necessary functionality, insulating them from internal changes to the storage implementation.</w:t>
+        <w:t>The OrderManager class exposes place(), acceptNext(), markStatus() and get() methods to the user while hiding it’s complex internal data structures such as Map and ArrayDeque. This approach ensures users interact only with necessary functionality, insulating them from internal changes to the storage implementation.</w:t>
       </w:r>
     </w:p>
     <w:p>
@@ -781,42 +761,54 @@
           <w:sz w:val="22"/>
           <w:shd w:fill="auto" w:val="clear"/>
         </w:rPr>
-        <w:t xml:space="preserve"> All Methods have a time complexity of O(1) except for .contains in the</w:t>
-      </w:r>
-    </w:p>
-    <w:p>
-      <w:pPr>
-        <w:pStyle w:val="Normal"/>
-        <w:widowControl w:val="false"/>
-        <w:suppressAutoHyphens w:val="true"/>
-        <w:bidi w:val="0"/>
-        <w:spacing w:lineRule="auto" w:line="276" w:before="0" w:after="0"/>
-        <w:ind w:hanging="0" w:left="0" w:right="0"/>
-        <w:jc w:val="left"/>
-        <w:rPr>
-          <w:rFonts w:ascii="Arial" w:hAnsi="Arial" w:eastAsia="Arial" w:cs="Arial"/>
-          <w:color w:val="auto"/>
-          <w:spacing w:val="0"/>
-          <w:sz w:val="22"/>
-          <w:shd w:fill="auto" w:val="clear"/>
-        </w:rPr>
-      </w:pPr>
-      <w:r>
-        <w:rPr>
-          <w:rFonts w:eastAsia="Arial" w:cs="Arial" w:ascii="Arial" w:hAnsi="Arial"/>
-          <w:color w:val="000000"/>
-          <w:spacing w:val="0"/>
-          <w:sz w:val="22"/>
-          <w:shd w:fill="auto" w:val="clear"/>
-        </w:rPr>
-        <w:tab/>
-        <w:tab/>
-        <w:t xml:space="preserve">ArrayDeque. Similarily the HashMap will take O(n) time for the following </w:t>
+        <w:t xml:space="preserve"> All Methods have a time complexity of O(1) except for </w:t>
+      </w:r>
+      <w:r>
+        <w:rPr>
+          <w:rFonts w:eastAsia="Arial" w:cs="Arial" w:ascii="Arial" w:hAnsi="Arial"/>
+          <w:color w:val="000000"/>
+          <w:spacing w:val="0"/>
+          <w:sz w:val="22"/>
+          <w:shd w:fill="auto" w:val="clear"/>
+        </w:rPr>
+        <w:t xml:space="preserve">what is </w:t>
         <w:tab/>
         <w:tab/>
         <w:tab/>
+      </w:r>
+      <w:r>
+        <w:rPr>
+          <w:rFonts w:eastAsia="Arial" w:cs="Arial" w:ascii="Arial" w:hAnsi="Arial"/>
+          <w:color w:val="000000"/>
+          <w:spacing w:val="0"/>
+          <w:sz w:val="22"/>
+          <w:shd w:fill="auto" w:val="clear"/>
+        </w:rPr>
+        <w:t>contain</w:t>
+      </w:r>
+      <w:r>
+        <w:rPr>
+          <w:rFonts w:eastAsia="Arial" w:cs="Arial" w:ascii="Arial" w:hAnsi="Arial"/>
+          <w:color w:val="000000"/>
+          <w:spacing w:val="0"/>
+          <w:sz w:val="22"/>
+          <w:shd w:fill="auto" w:val="clear"/>
+        </w:rPr>
+        <w:t>ed</w:t>
+      </w:r>
+      <w:r>
+        <w:rPr>
+          <w:rFonts w:eastAsia="Arial" w:cs="Arial" w:ascii="Arial" w:hAnsi="Arial"/>
+          <w:color w:val="000000"/>
+          <w:spacing w:val="0"/>
+          <w:sz w:val="22"/>
+          <w:shd w:fill="auto" w:val="clear"/>
+        </w:rPr>
+        <w:t xml:space="preserve"> in the ArrayDeque. Similarily the HashMap will take O(n) time for the </w:t>
         <w:tab/>
-        <w:t>functions: .put .remove .get .containsKey.</w:t>
+        <w:tab/>
+        <w:tab/>
+        <w:t>following functions: .put .remove .get .containsKey.</w:t>
       </w:r>
     </w:p>
     <w:p>
@@ -1318,25 +1310,45 @@
         <w:suppressAutoHyphens w:val="true"/>
         <w:bidi w:val="0"/>
         <w:spacing w:lineRule="auto" w:line="276" w:before="0" w:after="0"/>
-        <w:ind w:hanging="360" w:left="720" w:right="0"/>
-        <w:jc w:val="left"/>
-        <w:rPr>
-          <w:rFonts w:ascii="Arial" w:hAnsi="Arial" w:eastAsia="Arial" w:cs="Arial"/>
-          <w:color w:val="auto"/>
-          <w:spacing w:val="0"/>
-          <w:sz w:val="22"/>
-          <w:shd w:fill="auto" w:val="clear"/>
-        </w:rPr>
-      </w:pPr>
-      <w:r>
-        <w:rPr>
-          <w:rFonts w:eastAsia="Arial" w:cs="Arial" w:ascii="Arial" w:hAnsi="Arial"/>
-          <w:color w:val="000000"/>
-          <w:spacing w:val="0"/>
-          <w:sz w:val="22"/>
-          <w:shd w:fill="auto" w:val="clear"/>
-        </w:rPr>
-        <w:t>Connor</w:t>
+        <w:ind w:hanging="360" w:left="1080" w:right="0"/>
+        <w:jc w:val="left"/>
+        <w:rPr>
+          <w:rFonts w:ascii="Arial" w:hAnsi="Arial" w:eastAsia="Arial" w:cs="Arial"/>
+          <w:color w:val="auto"/>
+          <w:spacing w:val="0"/>
+          <w:sz w:val="22"/>
+          <w:shd w:fill="auto" w:val="clear"/>
+        </w:rPr>
+      </w:pPr>
+      <w:r>
+        <w:rPr>
+          <w:rFonts w:eastAsia="Arial" w:cs="Arial" w:ascii="Arial" w:hAnsi="Arial"/>
+          <w:color w:val="000000"/>
+          <w:spacing w:val="0"/>
+          <w:sz w:val="22"/>
+          <w:shd w:fill="auto" w:val="clear"/>
+        </w:rPr>
+        <w:t>Fil</w:t>
+      </w:r>
+      <w:r>
+        <w:rPr>
+          <w:rFonts w:eastAsia="Arial" w:cs="Arial" w:ascii="Arial" w:hAnsi="Arial"/>
+          <w:color w:val="000000"/>
+          <w:spacing w:val="0"/>
+          <w:sz w:val="22"/>
+          <w:shd w:fill="auto" w:val="clear"/>
+        </w:rPr>
+        <w:t>e</w:t>
+      </w:r>
+      <w:r>
+        <w:rPr>
+          <w:rFonts w:eastAsia="Arial" w:cs="Arial" w:ascii="Arial" w:hAnsi="Arial"/>
+          <w:color w:val="000000"/>
+          <w:spacing w:val="0"/>
+          <w:sz w:val="22"/>
+          <w:shd w:fill="auto" w:val="clear"/>
+        </w:rPr>
+        <w:t>Manager</w:t>
       </w:r>
     </w:p>
     <w:p>
@@ -1350,25 +1362,25 @@
         <w:suppressAutoHyphens w:val="true"/>
         <w:bidi w:val="0"/>
         <w:spacing w:lineRule="auto" w:line="276" w:before="0" w:after="0"/>
-        <w:ind w:hanging="360" w:left="1080" w:right="0"/>
-        <w:jc w:val="left"/>
-        <w:rPr>
-          <w:rFonts w:ascii="Arial" w:hAnsi="Arial" w:eastAsia="Arial" w:cs="Arial"/>
-          <w:color w:val="auto"/>
-          <w:spacing w:val="0"/>
-          <w:sz w:val="22"/>
-          <w:shd w:fill="auto" w:val="clear"/>
-        </w:rPr>
-      </w:pPr>
-      <w:r>
-        <w:rPr>
-          <w:rFonts w:eastAsia="Arial" w:cs="Arial" w:ascii="Arial" w:hAnsi="Arial"/>
-          <w:color w:val="000000"/>
-          <w:spacing w:val="0"/>
-          <w:sz w:val="22"/>
-          <w:shd w:fill="auto" w:val="clear"/>
-        </w:rPr>
-        <w:t>User</w:t>
+        <w:ind w:hanging="360" w:left="720" w:right="0"/>
+        <w:jc w:val="left"/>
+        <w:rPr>
+          <w:rFonts w:ascii="Arial" w:hAnsi="Arial" w:eastAsia="Arial" w:cs="Arial"/>
+          <w:color w:val="auto"/>
+          <w:spacing w:val="0"/>
+          <w:sz w:val="22"/>
+          <w:shd w:fill="auto" w:val="clear"/>
+        </w:rPr>
+      </w:pPr>
+      <w:r>
+        <w:rPr>
+          <w:rFonts w:eastAsia="Arial" w:cs="Arial" w:ascii="Arial" w:hAnsi="Arial"/>
+          <w:color w:val="000000"/>
+          <w:spacing w:val="0"/>
+          <w:sz w:val="22"/>
+          <w:shd w:fill="auto" w:val="clear"/>
+        </w:rPr>
+        <w:t>Connor</w:t>
       </w:r>
     </w:p>
     <w:p>
@@ -1400,7 +1412,7 @@
           <w:sz w:val="22"/>
           <w:shd w:fill="auto" w:val="clear"/>
         </w:rPr>
-        <w:t>Driver</w:t>
+        <w:t>User</w:t>
       </w:r>
     </w:p>
     <w:p>
@@ -1432,7 +1444,7 @@
           <w:sz w:val="22"/>
           <w:shd w:fill="auto" w:val="clear"/>
         </w:rPr>
-        <w:t>Customer</w:t>
+        <w:t>Driver</w:t>
       </w:r>
     </w:p>
     <w:p>
@@ -1464,7 +1476,7 @@
           <w:sz w:val="22"/>
           <w:shd w:fill="auto" w:val="clear"/>
         </w:rPr>
-        <w:t>Adminstrator</w:t>
+        <w:t>Customer</w:t>
       </w:r>
     </w:p>
     <w:p>
@@ -1478,25 +1490,45 @@
         <w:suppressAutoHyphens w:val="true"/>
         <w:bidi w:val="0"/>
         <w:spacing w:lineRule="auto" w:line="276" w:before="0" w:after="0"/>
-        <w:ind w:hanging="360" w:left="720" w:right="0"/>
-        <w:jc w:val="left"/>
-        <w:rPr>
-          <w:rFonts w:ascii="Arial" w:hAnsi="Arial" w:eastAsia="Arial" w:cs="Arial"/>
-          <w:color w:val="auto"/>
-          <w:spacing w:val="0"/>
-          <w:sz w:val="22"/>
-          <w:shd w:fill="auto" w:val="clear"/>
-        </w:rPr>
-      </w:pPr>
-      <w:r>
-        <w:rPr>
-          <w:rFonts w:eastAsia="Arial" w:cs="Arial" w:ascii="Arial" w:hAnsi="Arial"/>
-          <w:color w:val="000000"/>
-          <w:spacing w:val="0"/>
-          <w:sz w:val="22"/>
-          <w:shd w:fill="auto" w:val="clear"/>
-        </w:rPr>
-        <w:t>Brian</w:t>
+        <w:ind w:hanging="360" w:left="1080" w:right="0"/>
+        <w:jc w:val="left"/>
+        <w:rPr>
+          <w:rFonts w:ascii="Arial" w:hAnsi="Arial" w:eastAsia="Arial" w:cs="Arial"/>
+          <w:color w:val="auto"/>
+          <w:spacing w:val="0"/>
+          <w:sz w:val="22"/>
+          <w:shd w:fill="auto" w:val="clear"/>
+        </w:rPr>
+      </w:pPr>
+      <w:r>
+        <w:rPr>
+          <w:rFonts w:eastAsia="Arial" w:cs="Arial" w:ascii="Arial" w:hAnsi="Arial"/>
+          <w:color w:val="000000"/>
+          <w:spacing w:val="0"/>
+          <w:sz w:val="22"/>
+          <w:shd w:fill="auto" w:val="clear"/>
+        </w:rPr>
+        <w:t>Admin</w:t>
+      </w:r>
+      <w:r>
+        <w:rPr>
+          <w:rFonts w:eastAsia="Arial" w:cs="Arial" w:ascii="Arial" w:hAnsi="Arial"/>
+          <w:color w:val="000000"/>
+          <w:spacing w:val="0"/>
+          <w:sz w:val="22"/>
+          <w:shd w:fill="auto" w:val="clear"/>
+        </w:rPr>
+        <w:t>i</w:t>
+      </w:r>
+      <w:r>
+        <w:rPr>
+          <w:rFonts w:eastAsia="Arial" w:cs="Arial" w:ascii="Arial" w:hAnsi="Arial"/>
+          <w:color w:val="000000"/>
+          <w:spacing w:val="0"/>
+          <w:sz w:val="22"/>
+          <w:shd w:fill="auto" w:val="clear"/>
+        </w:rPr>
+        <w:t>strator</w:t>
       </w:r>
     </w:p>
     <w:p>
@@ -1510,25 +1542,25 @@
         <w:suppressAutoHyphens w:val="true"/>
         <w:bidi w:val="0"/>
         <w:spacing w:lineRule="auto" w:line="276" w:before="0" w:after="0"/>
-        <w:ind w:hanging="360" w:left="1080" w:right="0"/>
-        <w:jc w:val="left"/>
-        <w:rPr>
-          <w:rFonts w:ascii="Arial" w:hAnsi="Arial" w:eastAsia="Arial" w:cs="Arial"/>
-          <w:color w:val="auto"/>
-          <w:spacing w:val="0"/>
-          <w:sz w:val="22"/>
-          <w:shd w:fill="auto" w:val="clear"/>
-        </w:rPr>
-      </w:pPr>
-      <w:r>
-        <w:rPr>
-          <w:rFonts w:eastAsia="Arial" w:cs="Arial" w:ascii="Arial" w:hAnsi="Arial"/>
-          <w:color w:val="000000"/>
-          <w:spacing w:val="0"/>
-          <w:sz w:val="22"/>
-          <w:shd w:fill="auto" w:val="clear"/>
-        </w:rPr>
-        <w:t>DriverPool</w:t>
+        <w:ind w:hanging="360" w:left="720" w:right="0"/>
+        <w:jc w:val="left"/>
+        <w:rPr>
+          <w:rFonts w:ascii="Arial" w:hAnsi="Arial" w:eastAsia="Arial" w:cs="Arial"/>
+          <w:color w:val="auto"/>
+          <w:spacing w:val="0"/>
+          <w:sz w:val="22"/>
+          <w:shd w:fill="auto" w:val="clear"/>
+        </w:rPr>
+      </w:pPr>
+      <w:r>
+        <w:rPr>
+          <w:rFonts w:eastAsia="Arial" w:cs="Arial" w:ascii="Arial" w:hAnsi="Arial"/>
+          <w:color w:val="000000"/>
+          <w:spacing w:val="0"/>
+          <w:sz w:val="22"/>
+          <w:shd w:fill="auto" w:val="clear"/>
+        </w:rPr>
+        <w:t>Brian</w:t>
       </w:r>
     </w:p>
     <w:p>
@@ -1560,7 +1592,7 @@
           <w:sz w:val="22"/>
           <w:shd w:fill="auto" w:val="clear"/>
         </w:rPr>
-        <w:t>RestaurantManager</w:t>
+        <w:t>DriverPool</w:t>
       </w:r>
     </w:p>
     <w:p>
@@ -1592,7 +1624,7 @@
           <w:sz w:val="22"/>
           <w:shd w:fill="auto" w:val="clear"/>
         </w:rPr>
-        <w:t>MenuItem</w:t>
+        <w:t>RestaurantManager</w:t>
       </w:r>
     </w:p>
     <w:p>
@@ -1619,13 +1651,12 @@
       <w:r>
         <w:rPr>
           <w:rFonts w:eastAsia="Arial" w:cs="Arial" w:ascii="Arial" w:hAnsi="Arial"/>
-          <w:i/>
-          <w:color w:val="000000"/>
-          <w:spacing w:val="0"/>
-          <w:sz w:val="22"/>
-          <w:shd w:fill="auto" w:val="clear"/>
-        </w:rPr>
-        <w:t>(optional, stretch goal) Graphical User Interface</w:t>
+          <w:color w:val="000000"/>
+          <w:spacing w:val="0"/>
+          <w:sz w:val="22"/>
+          <w:shd w:fill="auto" w:val="clear"/>
+        </w:rPr>
+        <w:t>Restaurant</w:t>
       </w:r>
     </w:p>
     <w:p>
@@ -1639,25 +1670,25 @@
         <w:suppressAutoHyphens w:val="true"/>
         <w:bidi w:val="0"/>
         <w:spacing w:lineRule="auto" w:line="276" w:before="0" w:after="0"/>
-        <w:ind w:hanging="360" w:left="720" w:right="0"/>
-        <w:jc w:val="left"/>
-        <w:rPr>
-          <w:rFonts w:ascii="Arial" w:hAnsi="Arial" w:eastAsia="Arial" w:cs="Arial"/>
-          <w:color w:val="auto"/>
-          <w:spacing w:val="0"/>
-          <w:sz w:val="22"/>
-          <w:shd w:fill="auto" w:val="clear"/>
-        </w:rPr>
-      </w:pPr>
-      <w:r>
-        <w:rPr>
-          <w:rFonts w:eastAsia="Arial" w:cs="Arial" w:ascii="Arial" w:hAnsi="Arial"/>
-          <w:color w:val="000000"/>
-          <w:spacing w:val="0"/>
-          <w:sz w:val="22"/>
-          <w:shd w:fill="auto" w:val="clear"/>
-        </w:rPr>
-        <w:t>Everybody</w:t>
+        <w:ind w:hanging="360" w:left="1080" w:right="0"/>
+        <w:jc w:val="left"/>
+        <w:rPr>
+          <w:rFonts w:ascii="Arial" w:hAnsi="Arial" w:eastAsia="Arial" w:cs="Arial"/>
+          <w:color w:val="auto"/>
+          <w:spacing w:val="0"/>
+          <w:sz w:val="22"/>
+          <w:shd w:fill="auto" w:val="clear"/>
+        </w:rPr>
+      </w:pPr>
+      <w:r>
+        <w:rPr>
+          <w:rFonts w:eastAsia="Arial" w:cs="Arial" w:ascii="Arial" w:hAnsi="Arial"/>
+          <w:color w:val="000000"/>
+          <w:spacing w:val="0"/>
+          <w:sz w:val="22"/>
+          <w:shd w:fill="auto" w:val="clear"/>
+        </w:rPr>
+        <w:t>MenuItem</w:t>
       </w:r>
     </w:p>
     <w:p>
@@ -1684,6 +1715,71 @@
       <w:r>
         <w:rPr>
           <w:rFonts w:eastAsia="Arial" w:cs="Arial" w:ascii="Arial" w:hAnsi="Arial"/>
+          <w:i/>
+          <w:color w:val="000000"/>
+          <w:spacing w:val="0"/>
+          <w:sz w:val="22"/>
+          <w:shd w:fill="auto" w:val="clear"/>
+        </w:rPr>
+        <w:t>(optional, stretch goal) Graphical User Interface</w:t>
+      </w:r>
+    </w:p>
+    <w:p>
+      <w:pPr>
+        <w:pStyle w:val="Normal"/>
+        <w:widowControl w:val="false"/>
+        <w:numPr>
+          <w:ilvl w:val="0"/>
+          <w:numId w:val="6"/>
+        </w:numPr>
+        <w:suppressAutoHyphens w:val="true"/>
+        <w:bidi w:val="0"/>
+        <w:spacing w:lineRule="auto" w:line="276" w:before="0" w:after="0"/>
+        <w:ind w:hanging="360" w:left="720" w:right="0"/>
+        <w:jc w:val="left"/>
+        <w:rPr>
+          <w:rFonts w:ascii="Arial" w:hAnsi="Arial" w:eastAsia="Arial" w:cs="Arial"/>
+          <w:color w:val="auto"/>
+          <w:spacing w:val="0"/>
+          <w:sz w:val="22"/>
+          <w:shd w:fill="auto" w:val="clear"/>
+        </w:rPr>
+      </w:pPr>
+      <w:r>
+        <w:rPr>
+          <w:rFonts w:eastAsia="Arial" w:cs="Arial" w:ascii="Arial" w:hAnsi="Arial"/>
+          <w:color w:val="000000"/>
+          <w:spacing w:val="0"/>
+          <w:sz w:val="22"/>
+          <w:shd w:fill="auto" w:val="clear"/>
+        </w:rPr>
+        <w:t>Everybody</w:t>
+      </w:r>
+    </w:p>
+    <w:p>
+      <w:pPr>
+        <w:pStyle w:val="Normal"/>
+        <w:widowControl w:val="false"/>
+        <w:numPr>
+          <w:ilvl w:val="0"/>
+          <w:numId w:val="6"/>
+        </w:numPr>
+        <w:suppressAutoHyphens w:val="true"/>
+        <w:bidi w:val="0"/>
+        <w:spacing w:lineRule="auto" w:line="276" w:before="0" w:after="0"/>
+        <w:ind w:hanging="360" w:left="1080" w:right="0"/>
+        <w:jc w:val="left"/>
+        <w:rPr>
+          <w:rFonts w:ascii="Arial" w:hAnsi="Arial" w:eastAsia="Arial" w:cs="Arial"/>
+          <w:color w:val="auto"/>
+          <w:spacing w:val="0"/>
+          <w:sz w:val="22"/>
+          <w:shd w:fill="auto" w:val="clear"/>
+        </w:rPr>
+      </w:pPr>
+      <w:r>
+        <w:rPr>
+          <w:rFonts w:eastAsia="Arial" w:cs="Arial" w:ascii="Arial" w:hAnsi="Arial"/>
           <w:color w:val="000000"/>
           <w:spacing w:val="0"/>
           <w:sz w:val="22"/>
@@ -1696,6 +1792,38 @@
       <w:pPr>
         <w:pStyle w:val="Normal"/>
         <w:widowControl w:val="false"/>
+        <w:numPr>
+          <w:ilvl w:val="0"/>
+          <w:numId w:val="6"/>
+        </w:numPr>
+        <w:suppressAutoHyphens w:val="true"/>
+        <w:bidi w:val="0"/>
+        <w:spacing w:lineRule="auto" w:line="276" w:before="0" w:after="0"/>
+        <w:ind w:hanging="360" w:left="1080" w:right="0"/>
+        <w:jc w:val="left"/>
+        <w:rPr>
+          <w:rFonts w:ascii="Arial" w:hAnsi="Arial" w:eastAsia="Arial" w:cs="Arial"/>
+          <w:color w:val="auto"/>
+          <w:spacing w:val="0"/>
+          <w:sz w:val="22"/>
+          <w:shd w:fill="auto" w:val="clear"/>
+        </w:rPr>
+      </w:pPr>
+      <w:r>
+        <w:rPr>
+          <w:rFonts w:eastAsia="Arial" w:cs="Arial" w:ascii="Arial" w:hAnsi="Arial"/>
+          <w:color w:val="000000"/>
+          <w:spacing w:val="0"/>
+          <w:sz w:val="22"/>
+          <w:shd w:fill="auto" w:val="clear"/>
+        </w:rPr>
+        <w:t>AppController</w:t>
+      </w:r>
+    </w:p>
+    <w:p>
+      <w:pPr>
+        <w:pStyle w:val="Normal"/>
+        <w:widowControl w:val="false"/>
         <w:suppressAutoHyphens w:val="true"/>
         <w:bidi w:val="0"/>
         <w:spacing w:lineRule="auto" w:line="276" w:before="0" w:after="0"/>
@@ -2414,7 +2542,13 @@
         </w:rPr>
       </w:pPr>
       <w:r>
-        <w:rPr/>
+        <w:rPr>
+          <w:rFonts w:eastAsia="Arial" w:cs="Arial" w:ascii="Arial" w:hAnsi="Arial"/>
+          <w:color w:val="000000"/>
+          <w:spacing w:val="0"/>
+          <w:sz w:val="22"/>
+          <w:shd w:fill="auto" w:val="clear"/>
+        </w:rPr>
         <w:drawing>
           <wp:anchor behindDoc="0" distT="0" distB="0" distL="0" distR="0" simplePos="0" locked="0" layoutInCell="0" allowOverlap="1" relativeHeight="2">
             <wp:simplePos x="0" y="0"/>

</xml_diff>